<commit_message>
rapport projet : interface
</commit_message>
<xml_diff>
--- a/rapport_analyse.docx
+++ b/rapport_analyse.docx
@@ -92,7 +92,9 @@
         <w:rPr>
           <w:rFonts w:ascii="Comic Sans MS" w:hAnsi="Comic Sans MS"/>
           <w:b/>
+          <w:noProof/>
           <w:sz w:val="32"/>
+          <w:lang w:eastAsia="fr-FR"/>
         </w:rPr>
         <w:drawing>
           <wp:anchor distT="0" distB="0" distL="114300" distR="114300" simplePos="0" relativeHeight="251665408" behindDoc="1" locked="0" layoutInCell="1" allowOverlap="1">
@@ -799,6 +801,10 @@
         <w:t>LAPORTE Maëlle</w:t>
       </w:r>
       <w:r>
+        <w:rPr>
+          <w:noProof/>
+          <w:lang w:eastAsia="fr-FR"/>
+        </w:rPr>
         <w:drawing>
           <wp:anchor distT="0" distB="0" distL="114300" distR="114300" simplePos="0" relativeHeight="251666432" behindDoc="1" locked="0" layoutInCell="1" allowOverlap="1">
             <wp:simplePos x="0" y="0"/>
@@ -984,9 +990,83 @@
               <w:spacing w:after="0" w:line="240" w:lineRule="auto"/>
               <w:rPr>
                 <w:rFonts w:ascii="Arial" w:hAnsi="Arial" w:cs="Arial"/>
+                <w:b/>
                 <w:sz w:val="32"/>
               </w:rPr>
             </w:pPr>
+            <w:r>
+              <w:rPr>
+                <w:rFonts w:ascii="Arial" w:hAnsi="Arial" w:cs="Arial"/>
+                <w:b/>
+                <w:sz w:val="28"/>
+              </w:rPr>
+              <w:t>3</w:t>
+            </w:r>
+          </w:p>
+        </w:tc>
+      </w:tr>
+      <w:tr>
+        <w:tc>
+          <w:tcPr>
+            <w:tcW w:w="8075" w:type="dxa"/>
+          </w:tcPr>
+          <w:p>
+            <w:pPr>
+              <w:pStyle w:val="Paragraphedeliste"/>
+              <w:numPr>
+                <w:ilvl w:val="0"/>
+                <w:numId w:val="6"/>
+              </w:numPr>
+              <w:spacing w:after="0" w:line="240" w:lineRule="auto"/>
+              <w:rPr>
+                <w:rFonts w:ascii="Arial" w:hAnsi="Arial" w:cs="Arial"/>
+                <w:b/>
+                <w:sz w:val="32"/>
+              </w:rPr>
+            </w:pPr>
+            <w:r>
+              <w:rPr>
+                <w:rFonts w:ascii="Arial" w:hAnsi="Arial" w:cs="Arial"/>
+                <w:b/>
+                <w:sz w:val="32"/>
+              </w:rPr>
+              <w:t xml:space="preserve">Conception du jeu </w:t>
+            </w:r>
+          </w:p>
+          <w:p>
+            <w:pPr>
+              <w:pStyle w:val="Paragraphedeliste"/>
+              <w:spacing w:after="0" w:line="240" w:lineRule="auto"/>
+              <w:ind w:left="1080"/>
+              <w:rPr>
+                <w:rFonts w:ascii="Arial" w:hAnsi="Arial" w:cs="Arial"/>
+                <w:b/>
+                <w:sz w:val="32"/>
+              </w:rPr>
+            </w:pPr>
+          </w:p>
+        </w:tc>
+        <w:tc>
+          <w:tcPr>
+            <w:tcW w:w="987" w:type="dxa"/>
+          </w:tcPr>
+          <w:p>
+            <w:pPr>
+              <w:spacing w:after="0" w:line="240" w:lineRule="auto"/>
+              <w:rPr>
+                <w:rFonts w:ascii="Arial" w:hAnsi="Arial" w:cs="Arial"/>
+                <w:b/>
+                <w:sz w:val="28"/>
+              </w:rPr>
+            </w:pPr>
+            <w:r>
+              <w:rPr>
+                <w:rFonts w:ascii="Arial" w:hAnsi="Arial" w:cs="Arial"/>
+                <w:b/>
+                <w:sz w:val="28"/>
+              </w:rPr>
+              <w:t>5</w:t>
+            </w:r>
           </w:p>
         </w:tc>
       </w:tr>
@@ -1067,9 +1147,18 @@
               <w:spacing w:after="0" w:line="240" w:lineRule="auto"/>
               <w:rPr>
                 <w:rFonts w:ascii="Arial" w:hAnsi="Arial" w:cs="Arial"/>
-                <w:sz w:val="32"/>
-              </w:rPr>
-            </w:pPr>
+                <w:b/>
+                <w:sz w:val="28"/>
+              </w:rPr>
+            </w:pPr>
+            <w:r>
+              <w:rPr>
+                <w:rFonts w:ascii="Arial" w:hAnsi="Arial" w:cs="Arial"/>
+                <w:b/>
+                <w:sz w:val="28"/>
+              </w:rPr>
+              <w:t>8</w:t>
+            </w:r>
           </w:p>
         </w:tc>
       </w:tr>
@@ -1143,9 +1232,18 @@
               <w:spacing w:after="0" w:line="240" w:lineRule="auto"/>
               <w:rPr>
                 <w:rFonts w:ascii="Arial" w:hAnsi="Arial" w:cs="Arial"/>
+                <w:b/>
                 <w:sz w:val="32"/>
               </w:rPr>
             </w:pPr>
+            <w:r>
+              <w:rPr>
+                <w:rFonts w:ascii="Arial" w:hAnsi="Arial" w:cs="Arial"/>
+                <w:b/>
+                <w:sz w:val="28"/>
+              </w:rPr>
+              <w:t>8</w:t>
+            </w:r>
           </w:p>
         </w:tc>
       </w:tr>
@@ -1199,9 +1297,69 @@
               <w:spacing w:after="0" w:line="240" w:lineRule="auto"/>
               <w:rPr>
                 <w:rFonts w:ascii="Arial" w:hAnsi="Arial" w:cs="Arial"/>
+                <w:b/>
                 <w:sz w:val="32"/>
               </w:rPr>
             </w:pPr>
+            <w:r>
+              <w:rPr>
+                <w:rFonts w:ascii="Arial" w:hAnsi="Arial" w:cs="Arial"/>
+                <w:b/>
+                <w:sz w:val="28"/>
+              </w:rPr>
+              <w:t>10</w:t>
+            </w:r>
+          </w:p>
+        </w:tc>
+      </w:tr>
+      <w:tr>
+        <w:tc>
+          <w:tcPr>
+            <w:tcW w:w="8075" w:type="dxa"/>
+          </w:tcPr>
+          <w:p>
+            <w:pPr>
+              <w:tabs>
+                <w:tab w:val="left" w:pos="3559"/>
+              </w:tabs>
+              <w:spacing w:after="0"/>
+              <w:rPr>
+                <w:rFonts w:ascii="Arial" w:hAnsi="Arial" w:cs="Arial"/>
+                <w:b/>
+                <w:sz w:val="28"/>
+              </w:rPr>
+            </w:pPr>
+            <w:r>
+              <w:rPr>
+                <w:rFonts w:ascii="Arial" w:hAnsi="Arial" w:cs="Arial"/>
+                <w:b/>
+                <w:sz w:val="28"/>
+              </w:rPr>
+              <w:t>BILAN DU PROJET</w:t>
+            </w:r>
+          </w:p>
+        </w:tc>
+        <w:tc>
+          <w:tcPr>
+            <w:tcW w:w="987" w:type="dxa"/>
+          </w:tcPr>
+          <w:p>
+            <w:pPr>
+              <w:spacing w:after="0" w:line="240" w:lineRule="auto"/>
+              <w:rPr>
+                <w:rFonts w:ascii="Arial" w:hAnsi="Arial" w:cs="Arial"/>
+                <w:b/>
+                <w:sz w:val="32"/>
+              </w:rPr>
+            </w:pPr>
+            <w:r>
+              <w:rPr>
+                <w:rFonts w:ascii="Arial" w:hAnsi="Arial" w:cs="Arial"/>
+                <w:b/>
+                <w:sz w:val="28"/>
+              </w:rPr>
+              <w:t>12</w:t>
+            </w:r>
           </w:p>
         </w:tc>
       </w:tr>
@@ -1233,6 +1391,8 @@
       <w:pPr>
         <w:spacing w:after="0" w:line="240" w:lineRule="auto"/>
       </w:pPr>
+      <w:bookmarkStart w:id="0" w:name="_GoBack"/>
+      <w:bookmarkEnd w:id="0"/>
     </w:p>
     <w:p>
       <w:pPr>
@@ -1358,36 +1518,13 @@
       <w:pPr>
         <w:spacing w:after="0" w:line="240" w:lineRule="auto"/>
       </w:pPr>
-    </w:p>
-    <w:p>
-      <w:pPr>
-        <w:spacing w:after="0" w:line="240" w:lineRule="auto"/>
-      </w:pPr>
-    </w:p>
-    <w:p>
-      <w:pPr>
-        <w:spacing w:after="0" w:line="240" w:lineRule="auto"/>
-      </w:pPr>
-    </w:p>
-    <w:p>
-      <w:pPr>
-        <w:spacing w:after="0" w:line="240" w:lineRule="auto"/>
-      </w:pPr>
-    </w:p>
-    <w:p>
-      <w:pPr>
-        <w:spacing w:after="0" w:line="240" w:lineRule="auto"/>
-      </w:pPr>
-      <w:r>
-        <w:br w:type="page"/>
-      </w:r>
     </w:p>
     <w:p>
       <w:pPr>
         <w:pStyle w:val="Paragraphedeliste"/>
         <w:numPr>
           <w:ilvl w:val="0"/>
-          <w:numId w:val="12"/>
+          <w:numId w:val="13"/>
         </w:numPr>
         <w:spacing w:after="0" w:line="240" w:lineRule="auto"/>
         <w:rPr>
@@ -7770,7 +7907,7 @@
         <w:pStyle w:val="Paragraphedeliste"/>
         <w:numPr>
           <w:ilvl w:val="0"/>
-          <w:numId w:val="12"/>
+          <w:numId w:val="13"/>
         </w:numPr>
         <w:tabs>
           <w:tab w:val="left" w:pos="3559"/>
@@ -9463,6 +9600,334 @@
     </w:p>
     <w:p>
       <w:pPr>
+        <w:tabs>
+          <w:tab w:val="left" w:pos="3795"/>
+        </w:tabs>
+        <w:jc w:val="both"/>
+        <w:rPr>
+          <w:rFonts w:ascii="Arial" w:hAnsi="Arial" w:cs="Arial"/>
+          <w:sz w:val="24"/>
+        </w:rPr>
+      </w:pPr>
+      <w:r>
+        <w:rPr>
+          <w:rFonts w:ascii="Arial" w:hAnsi="Arial" w:cs="Arial"/>
+          <w:sz w:val="24"/>
+        </w:rPr>
+        <w:t>Ces filtres permettent de simplifier le code de manière considérable. En effet, la classe </w:t>
+      </w:r>
+      <w:proofErr w:type="spellStart"/>
+      <w:r>
+        <w:rPr>
+          <w:rFonts w:ascii="Arial" w:hAnsi="Arial" w:cs="Arial"/>
+          <w:sz w:val="24"/>
+        </w:rPr>
+        <w:t>FiltreTargets</w:t>
+      </w:r>
+      <w:proofErr w:type="spellEnd"/>
+      <w:r>
+        <w:rPr>
+          <w:rFonts w:ascii="Arial" w:hAnsi="Arial" w:cs="Arial"/>
+          <w:sz w:val="24"/>
+        </w:rPr>
+        <w:t xml:space="preserve"> </w:t>
+      </w:r>
+      <w:r>
+        <w:rPr>
+          <w:rFonts w:ascii="Arial" w:hAnsi="Arial" w:cs="Arial"/>
+          <w:sz w:val="24"/>
+        </w:rPr>
+        <w:t>p</w:t>
+      </w:r>
+      <w:r>
+        <w:rPr>
+          <w:rFonts w:ascii="Arial" w:hAnsi="Arial" w:cs="Arial"/>
+          <w:sz w:val="24"/>
+        </w:rPr>
+        <w:t>ermet de choisir rapidement</w:t>
+      </w:r>
+      <w:r>
+        <w:rPr>
+          <w:rFonts w:ascii="Arial" w:hAnsi="Arial" w:cs="Arial"/>
+          <w:sz w:val="24"/>
+        </w:rPr>
+        <w:t>,</w:t>
+      </w:r>
+      <w:r>
+        <w:rPr>
+          <w:rFonts w:ascii="Arial" w:hAnsi="Arial" w:cs="Arial"/>
+          <w:sz w:val="24"/>
+        </w:rPr>
+        <w:t xml:space="preserve"> selon une liste de critère</w:t>
+      </w:r>
+      <w:r>
+        <w:rPr>
+          <w:rFonts w:ascii="Arial" w:hAnsi="Arial" w:cs="Arial"/>
+          <w:sz w:val="24"/>
+        </w:rPr>
+        <w:t>s,</w:t>
+      </w:r>
+      <w:r>
+        <w:rPr>
+          <w:rFonts w:ascii="Arial" w:hAnsi="Arial" w:cs="Arial"/>
+          <w:sz w:val="24"/>
+        </w:rPr>
+        <w:t xml:space="preserve"> une ou plusieurs cibles.</w:t>
+      </w:r>
+      <w:r>
+        <w:rPr>
+          <w:rFonts w:ascii="Arial" w:hAnsi="Arial" w:cs="Arial"/>
+          <w:sz w:val="24"/>
+        </w:rPr>
+        <w:t xml:space="preserve"> Par exemple, l’IA regarde si l’ennemi le plus proche est en vie, à moins de 200 pixels de lui, et enfin trie un vecteur d’ennemis en incluant le plus proche en 1</w:t>
+      </w:r>
+      <w:r>
+        <w:rPr>
+          <w:rFonts w:ascii="Arial" w:hAnsi="Arial" w:cs="Arial"/>
+          <w:sz w:val="24"/>
+          <w:vertAlign w:val="superscript"/>
+        </w:rPr>
+        <w:t>ère</w:t>
+      </w:r>
+      <w:r>
+        <w:rPr>
+          <w:rFonts w:ascii="Arial" w:hAnsi="Arial" w:cs="Arial"/>
+          <w:sz w:val="24"/>
+        </w:rPr>
+        <w:t xml:space="preserve"> place.</w:t>
+      </w:r>
+    </w:p>
+    <w:p>
+      <w:pPr>
+        <w:tabs>
+          <w:tab w:val="left" w:pos="3795"/>
+        </w:tabs>
+        <w:jc w:val="both"/>
+        <w:rPr>
+          <w:rFonts w:ascii="Arial" w:hAnsi="Arial" w:cs="Arial"/>
+          <w:sz w:val="24"/>
+        </w:rPr>
+      </w:pPr>
+      <w:r>
+        <w:rPr>
+          <w:rFonts w:ascii="Arial" w:hAnsi="Arial" w:cs="Arial"/>
+          <w:sz w:val="24"/>
+        </w:rPr>
+        <w:t xml:space="preserve">Ensuite, l’IA peut se déplacer, limitée par la taille de la salle dans laquelle elle se trouve. Selon l’état dans lequel elle se trouve, </w:t>
+      </w:r>
+      <w:r>
+        <w:rPr>
+          <w:rFonts w:ascii="Arial" w:hAnsi="Arial" w:cs="Arial"/>
+          <w:sz w:val="24"/>
+        </w:rPr>
+        <w:t>elle bouge différemment. Par exemple, si son état est 1, soit patrouille, le personnage se déplace de manière</w:t>
+      </w:r>
+      <w:r>
+        <w:rPr>
+          <w:rFonts w:ascii="Arial" w:hAnsi="Arial" w:cs="Arial"/>
+          <w:sz w:val="24"/>
+        </w:rPr>
+        <w:t xml:space="preserve"> aléatoire dans la pièce, et s’</w:t>
+      </w:r>
+      <w:r>
+        <w:rPr>
+          <w:rFonts w:ascii="Arial" w:hAnsi="Arial" w:cs="Arial"/>
+          <w:sz w:val="24"/>
+        </w:rPr>
+        <w:t>il rencontre un ennemi, son état passe à 2, soit en mode attaque.</w:t>
+      </w:r>
+    </w:p>
+    <w:p>
+      <w:pPr>
+        <w:tabs>
+          <w:tab w:val="left" w:pos="3795"/>
+        </w:tabs>
+        <w:jc w:val="both"/>
+        <w:rPr>
+          <w:rFonts w:ascii="Arial" w:hAnsi="Arial" w:cs="Arial"/>
+          <w:sz w:val="24"/>
+        </w:rPr>
+      </w:pPr>
+      <w:r>
+        <w:rPr>
+          <w:rFonts w:ascii="Arial" w:hAnsi="Arial" w:cs="Arial"/>
+          <w:sz w:val="24"/>
+        </w:rPr>
+        <w:t xml:space="preserve">Dans le cas d’une attaque, l’IA vérifie </w:t>
+      </w:r>
+      <w:r>
+        <w:rPr>
+          <w:rFonts w:ascii="Arial" w:hAnsi="Arial" w:cs="Arial"/>
+          <w:sz w:val="24"/>
+        </w:rPr>
+        <w:t xml:space="preserve">que la cible n’est pas morte, sinon son état repasse à </w:t>
+      </w:r>
+      <w:r>
+        <w:rPr>
+          <w:rFonts w:ascii="Arial" w:hAnsi="Arial" w:cs="Arial"/>
+          <w:sz w:val="24"/>
+        </w:rPr>
+        <w:t xml:space="preserve">celui de </w:t>
+      </w:r>
+      <w:r>
+        <w:rPr>
+          <w:rFonts w:ascii="Arial" w:hAnsi="Arial" w:cs="Arial"/>
+          <w:sz w:val="24"/>
+        </w:rPr>
+        <w:t>pa</w:t>
+      </w:r>
+      <w:r>
+        <w:rPr>
+          <w:rFonts w:ascii="Arial" w:hAnsi="Arial" w:cs="Arial"/>
+          <w:sz w:val="24"/>
+        </w:rPr>
+        <w:t>trouille. Ensuite, si la cible est à portée d’attaque, l’IA attaque, sinon elle repasse à l’état 1 (patrouille). Par ailleurs, si la cible n’est pas assez proche pour être attaquée mais qu’elle est détectée, l’IA s’approche.</w:t>
+      </w:r>
+    </w:p>
+    <w:p>
+      <w:pPr>
+        <w:tabs>
+          <w:tab w:val="left" w:pos="3795"/>
+        </w:tabs>
+        <w:jc w:val="both"/>
+        <w:rPr>
+          <w:rFonts w:ascii="Arial" w:hAnsi="Arial" w:cs="Arial"/>
+          <w:b/>
+          <w:sz w:val="24"/>
+        </w:rPr>
+      </w:pPr>
+      <w:r>
+        <w:rPr>
+          <w:rFonts w:ascii="Arial" w:hAnsi="Arial" w:cs="Arial"/>
+          <w:b/>
+          <w:sz w:val="24"/>
+        </w:rPr>
+        <w:t xml:space="preserve">        </w:t>
+      </w:r>
+      <w:r>
+        <w:rPr>
+          <w:rFonts w:ascii="Arial" w:hAnsi="Arial" w:cs="Arial"/>
+          <w:b/>
+          <w:sz w:val="24"/>
+        </w:rPr>
+        <w:t>HEALERS</w:t>
+      </w:r>
+    </w:p>
+    <w:p>
+      <w:pPr>
+        <w:tabs>
+          <w:tab w:val="left" w:pos="3795"/>
+        </w:tabs>
+        <w:jc w:val="both"/>
+        <w:rPr>
+          <w:rFonts w:ascii="Arial" w:hAnsi="Arial" w:cs="Arial"/>
+          <w:sz w:val="24"/>
+        </w:rPr>
+      </w:pPr>
+      <w:r>
+        <w:rPr>
+          <w:rFonts w:ascii="Arial" w:hAnsi="Arial" w:cs="Arial"/>
+          <w:sz w:val="24"/>
+        </w:rPr>
+        <w:t xml:space="preserve">En ce qui concerne les </w:t>
+      </w:r>
+      <w:proofErr w:type="spellStart"/>
+      <w:r>
+        <w:rPr>
+          <w:rFonts w:ascii="Arial" w:hAnsi="Arial" w:cs="Arial"/>
+          <w:sz w:val="24"/>
+        </w:rPr>
+        <w:t>healers</w:t>
+      </w:r>
+      <w:proofErr w:type="spellEnd"/>
+      <w:r>
+        <w:rPr>
+          <w:rFonts w:ascii="Arial" w:hAnsi="Arial" w:cs="Arial"/>
+          <w:sz w:val="24"/>
+        </w:rPr>
+        <w:t xml:space="preserve">, les personnages qui s’occupent de soigner les aventuriers morts, cela fonctionne un peu différemment. Tout d’abord, le </w:t>
+      </w:r>
+      <w:proofErr w:type="spellStart"/>
+      <w:r>
+        <w:rPr>
+          <w:rFonts w:ascii="Arial" w:hAnsi="Arial" w:cs="Arial"/>
+          <w:sz w:val="24"/>
+        </w:rPr>
+        <w:t>healer</w:t>
+      </w:r>
+      <w:proofErr w:type="spellEnd"/>
+      <w:r>
+        <w:rPr>
+          <w:rFonts w:ascii="Arial" w:hAnsi="Arial" w:cs="Arial"/>
+          <w:sz w:val="24"/>
+        </w:rPr>
+        <w:t xml:space="preserve"> doit savoir quel sort il doit utiliser et sur qui, donc soit il ressuscite des morts, soit il leur redonne de la vie, soit il les aide à tuer des monstres ou alors il se comporte comme tous les aventuri</w:t>
+      </w:r>
+      <w:r>
+        <w:rPr>
+          <w:rFonts w:ascii="Arial" w:hAnsi="Arial" w:cs="Arial"/>
+          <w:sz w:val="24"/>
+        </w:rPr>
+        <w:t>ers quand aucun monstre ni boss n’est détecté.</w:t>
+      </w:r>
+      <w:r>
+        <w:rPr>
+          <w:rFonts w:ascii="Arial" w:hAnsi="Arial" w:cs="Arial"/>
+          <w:sz w:val="24"/>
+        </w:rPr>
+        <w:t xml:space="preserve"> </w:t>
+      </w:r>
+    </w:p>
+    <w:p>
+      <w:pPr>
+        <w:tabs>
+          <w:tab w:val="left" w:pos="3795"/>
+        </w:tabs>
+        <w:jc w:val="both"/>
+        <w:rPr>
+          <w:rFonts w:ascii="Arial" w:hAnsi="Arial" w:cs="Arial"/>
+          <w:sz w:val="24"/>
+        </w:rPr>
+      </w:pPr>
+    </w:p>
+    <w:p>
+      <w:pPr>
+        <w:tabs>
+          <w:tab w:val="left" w:pos="3795"/>
+        </w:tabs>
+        <w:jc w:val="both"/>
+        <w:rPr>
+          <w:rFonts w:ascii="Arial" w:hAnsi="Arial" w:cs="Arial"/>
+          <w:sz w:val="24"/>
+        </w:rPr>
+      </w:pPr>
+    </w:p>
+    <w:p>
+      <w:pPr>
+        <w:tabs>
+          <w:tab w:val="left" w:pos="3795"/>
+        </w:tabs>
+        <w:jc w:val="both"/>
+        <w:rPr>
+          <w:rFonts w:ascii="Arial" w:hAnsi="Arial" w:cs="Arial"/>
+          <w:sz w:val="24"/>
+        </w:rPr>
+      </w:pPr>
+    </w:p>
+    <w:p>
+      <w:pPr>
+        <w:tabs>
+          <w:tab w:val="left" w:pos="3795"/>
+        </w:tabs>
+        <w:jc w:val="both"/>
+        <w:rPr>
+          <w:rFonts w:ascii="Arial" w:hAnsi="Arial" w:cs="Arial"/>
+          <w:sz w:val="24"/>
+        </w:rPr>
+      </w:pPr>
+    </w:p>
+    <w:p>
+      <w:pPr>
         <w:pStyle w:val="Paragraphedeliste"/>
         <w:tabs>
           <w:tab w:val="left" w:pos="3795"/>
@@ -9471,177 +9936,10 @@
         <w:jc w:val="both"/>
         <w:rPr>
           <w:rFonts w:ascii="Arial" w:hAnsi="Arial" w:cs="Arial"/>
-          <w:sz w:val="24"/>
-        </w:rPr>
-      </w:pPr>
-    </w:p>
-    <w:p>
-      <w:pPr>
-        <w:tabs>
-          <w:tab w:val="left" w:pos="3795"/>
-        </w:tabs>
-        <w:jc w:val="both"/>
-        <w:rPr>
-          <w:rFonts w:ascii="Arial" w:hAnsi="Arial" w:cs="Arial"/>
-          <w:sz w:val="24"/>
-        </w:rPr>
-      </w:pPr>
-      <w:r>
-        <w:rPr>
-          <w:rFonts w:ascii="Arial" w:hAnsi="Arial" w:cs="Arial"/>
-          <w:sz w:val="24"/>
-        </w:rPr>
-        <w:t>Ces filtres permettent de simplifier le code de manière considérable. En effet, la classe </w:t>
-      </w:r>
-      <w:proofErr w:type="spellStart"/>
-      <w:r>
-        <w:rPr>
-          <w:rFonts w:ascii="Arial" w:hAnsi="Arial" w:cs="Arial"/>
-          <w:sz w:val="24"/>
-        </w:rPr>
-        <w:t>FiltreTargets</w:t>
-      </w:r>
-      <w:proofErr w:type="spellEnd"/>
-      <w:r>
-        <w:rPr>
-          <w:rFonts w:ascii="Arial" w:hAnsi="Arial" w:cs="Arial"/>
-          <w:sz w:val="24"/>
-        </w:rPr>
-        <w:t xml:space="preserve"> </w:t>
-      </w:r>
-      <w:r>
-        <w:rPr>
-          <w:rFonts w:ascii="Arial" w:hAnsi="Arial" w:cs="Arial"/>
-          <w:sz w:val="24"/>
-        </w:rPr>
-        <w:t>p</w:t>
-      </w:r>
-      <w:r>
-        <w:rPr>
-          <w:rFonts w:ascii="Arial" w:hAnsi="Arial" w:cs="Arial"/>
-          <w:sz w:val="24"/>
-        </w:rPr>
-        <w:t>ermet de choisir rapidement</w:t>
-      </w:r>
-      <w:r>
-        <w:rPr>
-          <w:rFonts w:ascii="Arial" w:hAnsi="Arial" w:cs="Arial"/>
-          <w:sz w:val="24"/>
-        </w:rPr>
-        <w:t>,</w:t>
-      </w:r>
-      <w:r>
-        <w:rPr>
-          <w:rFonts w:ascii="Arial" w:hAnsi="Arial" w:cs="Arial"/>
-          <w:sz w:val="24"/>
-        </w:rPr>
-        <w:t xml:space="preserve"> selon une liste de critère</w:t>
-      </w:r>
-      <w:r>
-        <w:rPr>
-          <w:rFonts w:ascii="Arial" w:hAnsi="Arial" w:cs="Arial"/>
-          <w:sz w:val="24"/>
-        </w:rPr>
-        <w:t>s,</w:t>
-      </w:r>
-      <w:r>
-        <w:rPr>
-          <w:rFonts w:ascii="Arial" w:hAnsi="Arial" w:cs="Arial"/>
-          <w:sz w:val="24"/>
-        </w:rPr>
-        <w:t xml:space="preserve"> une ou plusieurs cibles.</w:t>
-      </w:r>
-      <w:r>
-        <w:rPr>
-          <w:rFonts w:ascii="Arial" w:hAnsi="Arial" w:cs="Arial"/>
-          <w:sz w:val="24"/>
-        </w:rPr>
-        <w:t xml:space="preserve"> Par exemple, l’IA regarde si l’ennemi le plus proche est en vie, à moins de 200 pixels de lui, et enfin trie un vecteur d’ennemis en incluant le plus proche en 1</w:t>
-      </w:r>
-      <w:r>
-        <w:rPr>
-          <w:rFonts w:ascii="Arial" w:hAnsi="Arial" w:cs="Arial"/>
-          <w:sz w:val="24"/>
-          <w:vertAlign w:val="superscript"/>
-        </w:rPr>
-        <w:t>ère</w:t>
-      </w:r>
-      <w:r>
-        <w:rPr>
-          <w:rFonts w:ascii="Arial" w:hAnsi="Arial" w:cs="Arial"/>
-          <w:sz w:val="24"/>
-        </w:rPr>
-        <w:t xml:space="preserve"> place.</w:t>
-      </w:r>
-    </w:p>
-    <w:p>
-      <w:pPr>
-        <w:tabs>
-          <w:tab w:val="left" w:pos="3795"/>
-        </w:tabs>
-        <w:jc w:val="both"/>
-        <w:rPr>
-          <w:rFonts w:ascii="Arial" w:hAnsi="Arial" w:cs="Arial"/>
-          <w:sz w:val="24"/>
-        </w:rPr>
-      </w:pPr>
-      <w:r>
-        <w:rPr>
-          <w:rFonts w:ascii="Arial" w:hAnsi="Arial" w:cs="Arial"/>
-          <w:sz w:val="24"/>
-        </w:rPr>
-        <w:t xml:space="preserve">Ensuite, l’IA peut se déplacer, limitée par la taille de la salle dans laquelle elle se trouve. Selon l’état dans lequel elle se trouve, </w:t>
-      </w:r>
-      <w:r>
-        <w:rPr>
-          <w:rFonts w:ascii="Arial" w:hAnsi="Arial" w:cs="Arial"/>
-          <w:sz w:val="24"/>
-        </w:rPr>
-        <w:t>elle bouge différemment. Par exemple, si son état est 1, soit patrouille, le personnage se déplace de manière aléatoire dans la pièce, et si jamais il rencontre un ennemi, son état passe à 2, soit en mode attaque.</w:t>
-      </w:r>
-    </w:p>
-    <w:p>
-      <w:pPr>
-        <w:tabs>
-          <w:tab w:val="left" w:pos="3795"/>
-        </w:tabs>
-        <w:jc w:val="both"/>
-        <w:rPr>
-          <w:rFonts w:ascii="Arial" w:hAnsi="Arial" w:cs="Arial"/>
-          <w:sz w:val="24"/>
-        </w:rPr>
-      </w:pPr>
-      <w:r>
-        <w:rPr>
-          <w:rFonts w:ascii="Arial" w:hAnsi="Arial" w:cs="Arial"/>
-          <w:sz w:val="24"/>
-        </w:rPr>
-        <w:t xml:space="preserve">Dans le cas d’une attaque, l’IA vérifie </w:t>
-      </w:r>
-      <w:r>
-        <w:rPr>
-          <w:rFonts w:ascii="Arial" w:hAnsi="Arial" w:cs="Arial"/>
-          <w:sz w:val="24"/>
-        </w:rPr>
-        <w:t>que la cible n’est pas morte, sinon son état repasse à patrouille, et charge une attaque.</w:t>
-      </w:r>
-    </w:p>
-    <w:p>
-      <w:pPr>
-        <w:pStyle w:val="Paragraphedeliste"/>
-        <w:tabs>
-          <w:tab w:val="left" w:pos="3795"/>
-        </w:tabs>
-        <w:ind w:left="0"/>
-        <w:jc w:val="both"/>
-        <w:rPr>
-          <w:rFonts w:ascii="Arial" w:hAnsi="Arial" w:cs="Arial"/>
           <w:b/>
           <w:sz w:val="24"/>
         </w:rPr>
       </w:pPr>
-      <w:bookmarkStart w:id="0" w:name="_GoBack"/>
-      <w:bookmarkEnd w:id="0"/>
     </w:p>
     <w:p>
       <w:pPr>
@@ -9721,6 +10019,11 @@
     </w:p>
     <w:p>
       <w:pPr>
+        <w:pStyle w:val="Paragraphedeliste"/>
+        <w:numPr>
+          <w:ilvl w:val="0"/>
+          <w:numId w:val="13"/>
+        </w:numPr>
         <w:tabs>
           <w:tab w:val="left" w:pos="3559"/>
         </w:tabs>
@@ -9734,14 +10037,7 @@
           <w:shd w:val="clear" w:color="auto" w:fill="FFFFFF"/>
         </w:rPr>
       </w:pPr>
-    </w:p>
-    <w:p>
-      <w:pPr>
-        <w:tabs>
-          <w:tab w:val="left" w:pos="3559"/>
-        </w:tabs>
-        <w:spacing w:after="0"/>
-        <w:jc w:val="both"/>
+      <w:r>
         <w:rPr>
           <w:rFonts w:ascii="Arial" w:hAnsi="Arial" w:cs="Arial"/>
           <w:b/>
@@ -9749,404 +10045,7 @@
           <w:sz w:val="32"/>
           <w:shd w:val="clear" w:color="auto" w:fill="FFFFFF"/>
         </w:rPr>
-      </w:pPr>
-    </w:p>
-    <w:p>
-      <w:pPr>
-        <w:tabs>
-          <w:tab w:val="left" w:pos="3559"/>
-        </w:tabs>
-        <w:spacing w:after="0"/>
-        <w:jc w:val="both"/>
-        <w:rPr>
-          <w:rFonts w:ascii="Arial" w:hAnsi="Arial" w:cs="Arial"/>
-          <w:b/>
-          <w:color w:val="000000"/>
-          <w:sz w:val="32"/>
-          <w:shd w:val="clear" w:color="auto" w:fill="FFFFFF"/>
-        </w:rPr>
-      </w:pPr>
-    </w:p>
-    <w:p>
-      <w:pPr>
-        <w:tabs>
-          <w:tab w:val="left" w:pos="3559"/>
-        </w:tabs>
-        <w:spacing w:after="0"/>
-        <w:jc w:val="both"/>
-        <w:rPr>
-          <w:rFonts w:ascii="Arial" w:hAnsi="Arial" w:cs="Arial"/>
-          <w:b/>
-          <w:color w:val="000000"/>
-          <w:sz w:val="32"/>
-          <w:shd w:val="clear" w:color="auto" w:fill="FFFFFF"/>
-        </w:rPr>
-      </w:pPr>
-    </w:p>
-    <w:p>
-      <w:pPr>
-        <w:tabs>
-          <w:tab w:val="left" w:pos="3559"/>
-        </w:tabs>
-        <w:spacing w:after="0"/>
-        <w:jc w:val="both"/>
-        <w:rPr>
-          <w:rFonts w:ascii="Arial" w:hAnsi="Arial" w:cs="Arial"/>
-          <w:b/>
-          <w:color w:val="000000"/>
-          <w:sz w:val="32"/>
-          <w:shd w:val="clear" w:color="auto" w:fill="FFFFFF"/>
-        </w:rPr>
-      </w:pPr>
-    </w:p>
-    <w:p>
-      <w:pPr>
-        <w:tabs>
-          <w:tab w:val="left" w:pos="3559"/>
-        </w:tabs>
-        <w:spacing w:after="0"/>
-        <w:jc w:val="both"/>
-        <w:rPr>
-          <w:rFonts w:ascii="Arial" w:hAnsi="Arial" w:cs="Arial"/>
-          <w:b/>
-          <w:color w:val="000000"/>
-          <w:sz w:val="32"/>
-          <w:shd w:val="clear" w:color="auto" w:fill="FFFFFF"/>
-        </w:rPr>
-      </w:pPr>
-    </w:p>
-    <w:p>
-      <w:pPr>
-        <w:tabs>
-          <w:tab w:val="left" w:pos="3559"/>
-        </w:tabs>
-        <w:spacing w:after="0"/>
-        <w:jc w:val="both"/>
-        <w:rPr>
-          <w:rFonts w:ascii="Arial" w:hAnsi="Arial" w:cs="Arial"/>
-          <w:b/>
-          <w:color w:val="000000"/>
-          <w:sz w:val="32"/>
-          <w:shd w:val="clear" w:color="auto" w:fill="FFFFFF"/>
-        </w:rPr>
-      </w:pPr>
-    </w:p>
-    <w:p>
-      <w:pPr>
-        <w:tabs>
-          <w:tab w:val="left" w:pos="3559"/>
-        </w:tabs>
-        <w:spacing w:after="0"/>
-        <w:jc w:val="both"/>
-        <w:rPr>
-          <w:rFonts w:ascii="Arial" w:hAnsi="Arial" w:cs="Arial"/>
-          <w:b/>
-          <w:color w:val="000000"/>
-          <w:sz w:val="32"/>
-          <w:shd w:val="clear" w:color="auto" w:fill="FFFFFF"/>
-        </w:rPr>
-      </w:pPr>
-    </w:p>
-    <w:p>
-      <w:pPr>
-        <w:tabs>
-          <w:tab w:val="left" w:pos="3559"/>
-        </w:tabs>
-        <w:spacing w:after="0"/>
-        <w:jc w:val="both"/>
-        <w:rPr>
-          <w:rFonts w:ascii="Arial" w:hAnsi="Arial" w:cs="Arial"/>
-          <w:b/>
-          <w:color w:val="000000"/>
-          <w:sz w:val="32"/>
-          <w:shd w:val="clear" w:color="auto" w:fill="FFFFFF"/>
-        </w:rPr>
-      </w:pPr>
-    </w:p>
-    <w:p>
-      <w:pPr>
-        <w:tabs>
-          <w:tab w:val="left" w:pos="3559"/>
-        </w:tabs>
-        <w:spacing w:after="0"/>
-        <w:jc w:val="both"/>
-        <w:rPr>
-          <w:rFonts w:ascii="Arial" w:hAnsi="Arial" w:cs="Arial"/>
-          <w:b/>
-          <w:color w:val="000000"/>
-          <w:sz w:val="32"/>
-          <w:shd w:val="clear" w:color="auto" w:fill="FFFFFF"/>
-        </w:rPr>
-      </w:pPr>
-    </w:p>
-    <w:p>
-      <w:pPr>
-        <w:tabs>
-          <w:tab w:val="left" w:pos="3559"/>
-        </w:tabs>
-        <w:spacing w:after="0"/>
-        <w:jc w:val="both"/>
-        <w:rPr>
-          <w:rFonts w:ascii="Arial" w:hAnsi="Arial" w:cs="Arial"/>
-          <w:b/>
-          <w:color w:val="000000"/>
-          <w:sz w:val="32"/>
-          <w:shd w:val="clear" w:color="auto" w:fill="FFFFFF"/>
-        </w:rPr>
-      </w:pPr>
-    </w:p>
-    <w:p>
-      <w:pPr>
-        <w:tabs>
-          <w:tab w:val="left" w:pos="3559"/>
-        </w:tabs>
-        <w:spacing w:after="0"/>
-        <w:jc w:val="both"/>
-        <w:rPr>
-          <w:rFonts w:ascii="Arial" w:hAnsi="Arial" w:cs="Arial"/>
-          <w:b/>
-          <w:color w:val="000000"/>
-          <w:sz w:val="32"/>
-          <w:shd w:val="clear" w:color="auto" w:fill="FFFFFF"/>
-        </w:rPr>
-      </w:pPr>
-    </w:p>
-    <w:p>
-      <w:pPr>
-        <w:tabs>
-          <w:tab w:val="left" w:pos="3559"/>
-        </w:tabs>
-        <w:spacing w:after="0"/>
-        <w:jc w:val="both"/>
-        <w:rPr>
-          <w:rFonts w:ascii="Arial" w:hAnsi="Arial" w:cs="Arial"/>
-          <w:b/>
-          <w:color w:val="000000"/>
-          <w:sz w:val="32"/>
-          <w:shd w:val="clear" w:color="auto" w:fill="FFFFFF"/>
-        </w:rPr>
-      </w:pPr>
-    </w:p>
-    <w:p>
-      <w:pPr>
-        <w:tabs>
-          <w:tab w:val="left" w:pos="3559"/>
-        </w:tabs>
-        <w:spacing w:after="0"/>
-        <w:jc w:val="both"/>
-        <w:rPr>
-          <w:rFonts w:ascii="Arial" w:hAnsi="Arial" w:cs="Arial"/>
-          <w:b/>
-          <w:color w:val="000000"/>
-          <w:sz w:val="32"/>
-          <w:shd w:val="clear" w:color="auto" w:fill="FFFFFF"/>
-        </w:rPr>
-      </w:pPr>
-    </w:p>
-    <w:p>
-      <w:pPr>
-        <w:tabs>
-          <w:tab w:val="left" w:pos="3559"/>
-        </w:tabs>
-        <w:spacing w:after="0"/>
-        <w:jc w:val="both"/>
-        <w:rPr>
-          <w:rFonts w:ascii="Arial" w:hAnsi="Arial" w:cs="Arial"/>
-          <w:b/>
-          <w:color w:val="000000"/>
-          <w:sz w:val="32"/>
-          <w:shd w:val="clear" w:color="auto" w:fill="FFFFFF"/>
-        </w:rPr>
-      </w:pPr>
-    </w:p>
-    <w:p>
-      <w:pPr>
-        <w:tabs>
-          <w:tab w:val="left" w:pos="3559"/>
-        </w:tabs>
-        <w:spacing w:after="0"/>
-        <w:jc w:val="both"/>
-        <w:rPr>
-          <w:rFonts w:ascii="Arial" w:hAnsi="Arial" w:cs="Arial"/>
-          <w:b/>
-          <w:color w:val="000000"/>
-          <w:sz w:val="32"/>
-          <w:shd w:val="clear" w:color="auto" w:fill="FFFFFF"/>
-        </w:rPr>
-      </w:pPr>
-    </w:p>
-    <w:p>
-      <w:pPr>
-        <w:tabs>
-          <w:tab w:val="left" w:pos="3559"/>
-        </w:tabs>
-        <w:spacing w:after="0"/>
-        <w:jc w:val="both"/>
-        <w:rPr>
-          <w:rFonts w:ascii="Arial" w:hAnsi="Arial" w:cs="Arial"/>
-          <w:b/>
-          <w:color w:val="000000"/>
-          <w:sz w:val="32"/>
-          <w:shd w:val="clear" w:color="auto" w:fill="FFFFFF"/>
-        </w:rPr>
-      </w:pPr>
-    </w:p>
-    <w:p>
-      <w:pPr>
-        <w:tabs>
-          <w:tab w:val="left" w:pos="3559"/>
-        </w:tabs>
-        <w:spacing w:after="0"/>
-        <w:jc w:val="both"/>
-        <w:rPr>
-          <w:rFonts w:ascii="Arial" w:hAnsi="Arial" w:cs="Arial"/>
-          <w:b/>
-          <w:color w:val="000000"/>
-          <w:sz w:val="32"/>
-          <w:shd w:val="clear" w:color="auto" w:fill="FFFFFF"/>
-        </w:rPr>
-      </w:pPr>
-    </w:p>
-    <w:p>
-      <w:pPr>
-        <w:tabs>
-          <w:tab w:val="left" w:pos="3559"/>
-        </w:tabs>
-        <w:spacing w:after="0"/>
-        <w:jc w:val="both"/>
-        <w:rPr>
-          <w:rFonts w:ascii="Arial" w:hAnsi="Arial" w:cs="Arial"/>
-          <w:b/>
-          <w:color w:val="000000"/>
-          <w:sz w:val="32"/>
-          <w:shd w:val="clear" w:color="auto" w:fill="FFFFFF"/>
-        </w:rPr>
-      </w:pPr>
-    </w:p>
-    <w:p>
-      <w:pPr>
-        <w:tabs>
-          <w:tab w:val="left" w:pos="3559"/>
-        </w:tabs>
-        <w:spacing w:after="0"/>
-        <w:jc w:val="both"/>
-        <w:rPr>
-          <w:rFonts w:ascii="Arial" w:hAnsi="Arial" w:cs="Arial"/>
-          <w:b/>
-          <w:color w:val="000000"/>
-          <w:sz w:val="32"/>
-          <w:shd w:val="clear" w:color="auto" w:fill="FFFFFF"/>
-        </w:rPr>
-      </w:pPr>
-    </w:p>
-    <w:p>
-      <w:pPr>
-        <w:tabs>
-          <w:tab w:val="left" w:pos="3559"/>
-        </w:tabs>
-        <w:spacing w:after="0"/>
-        <w:jc w:val="both"/>
-        <w:rPr>
-          <w:rFonts w:ascii="Arial" w:hAnsi="Arial" w:cs="Arial"/>
-          <w:b/>
-          <w:color w:val="000000"/>
-          <w:sz w:val="32"/>
-          <w:shd w:val="clear" w:color="auto" w:fill="FFFFFF"/>
-        </w:rPr>
-      </w:pPr>
-    </w:p>
-    <w:p>
-      <w:pPr>
-        <w:tabs>
-          <w:tab w:val="left" w:pos="3559"/>
-        </w:tabs>
-        <w:spacing w:after="0"/>
-        <w:jc w:val="both"/>
-        <w:rPr>
-          <w:rFonts w:ascii="Arial" w:hAnsi="Arial" w:cs="Arial"/>
-          <w:b/>
-          <w:color w:val="000000"/>
-          <w:sz w:val="32"/>
-          <w:shd w:val="clear" w:color="auto" w:fill="FFFFFF"/>
-        </w:rPr>
-      </w:pPr>
-    </w:p>
-    <w:p>
-      <w:pPr>
-        <w:tabs>
-          <w:tab w:val="left" w:pos="3559"/>
-        </w:tabs>
-        <w:spacing w:after="0"/>
-        <w:jc w:val="both"/>
-        <w:rPr>
-          <w:rFonts w:ascii="Arial" w:hAnsi="Arial" w:cs="Arial"/>
-          <w:b/>
-          <w:color w:val="000000"/>
-          <w:sz w:val="32"/>
-          <w:shd w:val="clear" w:color="auto" w:fill="FFFFFF"/>
-        </w:rPr>
-      </w:pPr>
-    </w:p>
-    <w:p>
-      <w:pPr>
-        <w:tabs>
-          <w:tab w:val="left" w:pos="3559"/>
-        </w:tabs>
-        <w:spacing w:after="0"/>
-        <w:jc w:val="both"/>
-        <w:rPr>
-          <w:rFonts w:ascii="Arial" w:hAnsi="Arial" w:cs="Arial"/>
-          <w:b/>
-          <w:color w:val="000000"/>
-          <w:sz w:val="32"/>
-          <w:shd w:val="clear" w:color="auto" w:fill="FFFFFF"/>
-        </w:rPr>
-      </w:pPr>
-    </w:p>
-    <w:p>
-      <w:pPr>
-        <w:tabs>
-          <w:tab w:val="left" w:pos="3559"/>
-        </w:tabs>
-        <w:spacing w:after="0"/>
-        <w:jc w:val="both"/>
-        <w:rPr>
-          <w:rFonts w:ascii="Arial" w:hAnsi="Arial" w:cs="Arial"/>
-          <w:b/>
-          <w:color w:val="000000"/>
-          <w:sz w:val="32"/>
-          <w:shd w:val="clear" w:color="auto" w:fill="FFFFFF"/>
-        </w:rPr>
-      </w:pPr>
-    </w:p>
-    <w:p>
-      <w:pPr>
-        <w:pStyle w:val="Paragraphedeliste"/>
-        <w:numPr>
-          <w:ilvl w:val="0"/>
-          <w:numId w:val="12"/>
-        </w:numPr>
-        <w:tabs>
-          <w:tab w:val="left" w:pos="3559"/>
-        </w:tabs>
-        <w:spacing w:after="0"/>
-        <w:jc w:val="both"/>
-        <w:rPr>
-          <w:rFonts w:ascii="Arial" w:hAnsi="Arial" w:cs="Arial"/>
-          <w:b/>
-          <w:color w:val="000000"/>
-          <w:sz w:val="32"/>
-          <w:shd w:val="clear" w:color="auto" w:fill="FFFFFF"/>
-        </w:rPr>
-      </w:pPr>
-      <w:r>
-        <w:rPr>
-          <w:rFonts w:ascii="Arial" w:hAnsi="Arial" w:cs="Arial"/>
-          <w:b/>
-          <w:color w:val="000000"/>
-          <w:sz w:val="32"/>
-          <w:shd w:val="clear" w:color="auto" w:fill="FFFFFF"/>
-        </w:rPr>
+        <w:lastRenderedPageBreak/>
         <w:t>L’UX</w:t>
       </w:r>
       <w:r>
@@ -10524,7 +10423,6 @@
           <w:noProof/>
           <w:lang w:eastAsia="fr-FR"/>
         </w:rPr>
-        <w:lastRenderedPageBreak/>
         <w:drawing>
           <wp:inline distT="0" distB="0" distL="0" distR="0">
             <wp:extent cx="5753735" cy="4252595"/>
@@ -10650,6 +10548,7 @@
           <w:rFonts w:ascii="Arial" w:hAnsi="Arial" w:cs="Arial"/>
           <w:sz w:val="24"/>
         </w:rPr>
+        <w:lastRenderedPageBreak/>
         <w:t xml:space="preserve">        Finalement l’UX prend en compte les </w:t>
       </w:r>
       <w:r>
@@ -11026,7 +10925,6 @@
           <w:rFonts w:ascii="Arial" w:hAnsi="Arial" w:cs="Arial"/>
           <w:sz w:val="24"/>
         </w:rPr>
-        <w:lastRenderedPageBreak/>
         <w:t xml:space="preserve">        L’UI intervient plusieurs fois dans ce processus. Il s’agit effectivement de proposer une jolie enveloppe et donc de créer un design fonctionnel, qui inspire confiance et qui permette à l’utilisateur d’arriver à son but : trouver ce qu’il est venu chercher et concrétiser son action.</w:t>
       </w:r>
     </w:p>
@@ -11302,14 +11200,13 @@
         </w:tabs>
         <w:spacing w:after="0"/>
         <w:rPr>
-          <w:rFonts w:cstheme="minorHAnsi"/>
-          <w:sz w:val="24"/>
-        </w:rPr>
-      </w:pPr>
-    </w:p>
-    <w:p>
-      <w:pPr>
-        <w:pStyle w:val="Paragraphedeliste"/>
+          <w:rFonts w:ascii="Arial" w:hAnsi="Arial" w:cs="Arial"/>
+          <w:sz w:val="24"/>
+        </w:rPr>
+      </w:pPr>
+    </w:p>
+    <w:p>
+      <w:pPr>
         <w:tabs>
           <w:tab w:val="left" w:pos="3559"/>
         </w:tabs>
@@ -11358,63 +11255,22 @@
           <w:b/>
           <w:sz w:val="28"/>
         </w:rPr>
+        <w:lastRenderedPageBreak/>
         <w:t>Par rapport à notre projet</w:t>
       </w:r>
     </w:p>
     <w:p>
       <w:pPr>
+        <w:pStyle w:val="Paragraphedeliste"/>
         <w:tabs>
           <w:tab w:val="left" w:pos="3559"/>
         </w:tabs>
         <w:spacing w:after="0"/>
-        <w:rPr>
-          <w:rFonts w:ascii="Arial" w:hAnsi="Arial" w:cs="Arial"/>
-          <w:sz w:val="24"/>
-        </w:rPr>
-      </w:pPr>
-    </w:p>
-    <w:p>
-      <w:pPr>
-        <w:tabs>
-          <w:tab w:val="left" w:pos="3559"/>
-        </w:tabs>
-        <w:spacing w:after="0"/>
-        <w:rPr>
-          <w:rFonts w:ascii="Arial" w:hAnsi="Arial" w:cs="Arial"/>
-          <w:sz w:val="24"/>
-        </w:rPr>
-      </w:pPr>
-      <w:r>
-        <w:rPr>
-          <w:rFonts w:ascii="Arial" w:hAnsi="Arial" w:cs="Arial"/>
-          <w:sz w:val="24"/>
-        </w:rPr>
-        <w:t xml:space="preserve">         Tous les critères énoncés sont adaptables à un jeu </w:t>
-      </w:r>
-      <w:r>
-        <w:rPr>
-          <w:rFonts w:ascii="Arial" w:hAnsi="Arial" w:cs="Arial"/>
-          <w:sz w:val="24"/>
-        </w:rPr>
-        <w:t>vidéo</w:t>
-      </w:r>
-      <w:r>
-        <w:rPr>
-          <w:rFonts w:ascii="Arial" w:hAnsi="Arial" w:cs="Arial"/>
-          <w:sz w:val="24"/>
-        </w:rPr>
-        <w:t>.</w:t>
-      </w:r>
-    </w:p>
-    <w:p>
-      <w:pPr>
-        <w:tabs>
-          <w:tab w:val="left" w:pos="3559"/>
-        </w:tabs>
-        <w:spacing w:after="0"/>
-        <w:rPr>
-          <w:rFonts w:cstheme="minorHAnsi"/>
-          <w:sz w:val="24"/>
+        <w:ind w:left="1776"/>
+        <w:rPr>
+          <w:rFonts w:ascii="Arial" w:hAnsi="Arial" w:cs="Arial"/>
+          <w:b/>
+          <w:sz w:val="28"/>
         </w:rPr>
       </w:pPr>
     </w:p>
@@ -11427,16 +11283,30 @@
         <w:jc w:val="both"/>
         <w:rPr>
           <w:rFonts w:ascii="Arial" w:hAnsi="Arial" w:cs="Arial"/>
-          <w:sz w:val="24"/>
-        </w:rPr>
-      </w:pPr>
-      <w:r>
-        <w:rPr>
-          <w:rFonts w:ascii="Arial" w:hAnsi="Arial" w:cs="Arial"/>
-          <w:sz w:val="24"/>
-        </w:rPr>
-        <w:t xml:space="preserve">        L'interface est la colonne vertébrale d'un jeu vidéo. En réalité, pour qu'elle garantisse la fluidité d'une expérience de jeu, l'utilisateur doit à peine avoir conscience de son existence, et trouver telle ou telle information en un minimum de touches et avec un nombre réduit de manipulations. Il est bien aisé de comprendre que la tâche est délicate. Sur les jeux les plus complexes, type MMO, 4X ou RPG, une quantité élevée d'informations doit apparaître d'une manière claire et rapide à l'utilisateur. Inventaire, statistiques, données diverses...</w:t>
-      </w:r>
+          <w:b/>
+          <w:sz w:val="24"/>
+        </w:rPr>
+      </w:pPr>
+      <w:r>
+        <w:rPr>
+          <w:rFonts w:ascii="Arial" w:hAnsi="Arial" w:cs="Arial"/>
+          <w:b/>
+          <w:sz w:val="24"/>
+        </w:rPr>
+        <w:t>L’INTERFACE</w:t>
+      </w:r>
+    </w:p>
+    <w:p>
+      <w:pPr>
+        <w:tabs>
+          <w:tab w:val="left" w:pos="3559"/>
+        </w:tabs>
+        <w:spacing w:after="0"/>
+        <w:rPr>
+          <w:rFonts w:cstheme="minorHAnsi"/>
+          <w:sz w:val="24"/>
+        </w:rPr>
+      </w:pPr>
     </w:p>
     <w:p>
       <w:pPr>
@@ -11450,6 +11320,13 @@
           <w:sz w:val="24"/>
         </w:rPr>
       </w:pPr>
+      <w:r>
+        <w:rPr>
+          <w:rFonts w:ascii="Arial" w:hAnsi="Arial" w:cs="Arial"/>
+          <w:sz w:val="24"/>
+        </w:rPr>
+        <w:t xml:space="preserve">        L'interface est la colonne vertébrale d'un jeu vidéo. En réalité, pour qu'elle garantisse la fluidité d'une expérience de jeu, l'utilisateur doit à peine avoir conscience de son existence, et trouver telle ou telle information en un minimum de touches et avec un nombre réduit de manipulations. Il est bien aisé de comprendre que la tâche est délicate. Sur les jeux les plus complexes, type MMO, 4X ou RPG, une quantité élevée d'informations doit apparaître d'une manière claire et rapide à l'utilisateur. Inventaire, statistiques, données diverses...</w:t>
+      </w:r>
     </w:p>
     <w:p>
       <w:pPr>
@@ -11463,63 +11340,6 @@
           <w:sz w:val="24"/>
         </w:rPr>
       </w:pPr>
-      <w:r>
-        <w:rPr>
-          <w:rFonts w:ascii="Arial" w:hAnsi="Arial" w:cs="Arial"/>
-          <w:sz w:val="24"/>
-        </w:rPr>
-        <w:t xml:space="preserve">        Il faut penser l’ergonomie de notre jeu. Pour se faire, les informati</w:t>
-      </w:r>
-      <w:r>
-        <w:rPr>
-          <w:rFonts w:ascii="Arial" w:hAnsi="Arial" w:cs="Arial"/>
-          <w:sz w:val="24"/>
-        </w:rPr>
-        <w:t>ons essentielles d</w:t>
-      </w:r>
-      <w:r>
-        <w:rPr>
-          <w:rFonts w:ascii="Arial" w:hAnsi="Arial" w:cs="Arial"/>
-          <w:sz w:val="24"/>
-        </w:rPr>
-        <w:t>oivent apparaitr</w:t>
-      </w:r>
-      <w:r>
-        <w:rPr>
-          <w:rFonts w:ascii="Arial" w:hAnsi="Arial" w:cs="Arial"/>
-          <w:sz w:val="24"/>
-        </w:rPr>
-        <w:t>e</w:t>
-      </w:r>
-      <w:r>
-        <w:rPr>
-          <w:rFonts w:ascii="Arial" w:hAnsi="Arial" w:cs="Arial"/>
-          <w:sz w:val="24"/>
-        </w:rPr>
-        <w:t xml:space="preserve"> et être le plus accessibles. Par exemple, les types de pièges et de monstres que pourras utiliser l’utilisateur afin de se defender. Il faut être capable de </w:t>
-      </w:r>
-      <w:r>
-        <w:rPr>
-          <w:rFonts w:ascii="Arial" w:hAnsi="Arial" w:cs="Arial"/>
-          <w:sz w:val="24"/>
-        </w:rPr>
-        <w:lastRenderedPageBreak/>
-        <w:t xml:space="preserve">créer une liste qui les contient, et éventuellement une liste moins importante qui contiendra les types d’aventuriers </w:t>
-      </w:r>
-      <w:r>
-        <w:rPr>
-          <w:rFonts w:ascii="Arial" w:hAnsi="Arial" w:cs="Arial"/>
-          <w:sz w:val="24"/>
-        </w:rPr>
-        <w:t>présents</w:t>
-      </w:r>
-      <w:r>
-        <w:rPr>
-          <w:rFonts w:ascii="Arial" w:hAnsi="Arial" w:cs="Arial"/>
-          <w:sz w:val="24"/>
-        </w:rPr>
-        <w:t xml:space="preserve"> dans le donjon.</w:t>
-      </w:r>
     </w:p>
     <w:p>
       <w:pPr>
@@ -11533,6 +11353,55 @@
           <w:sz w:val="24"/>
         </w:rPr>
       </w:pPr>
+      <w:r>
+        <w:rPr>
+          <w:rFonts w:ascii="Arial" w:hAnsi="Arial" w:cs="Arial"/>
+          <w:sz w:val="24"/>
+        </w:rPr>
+        <w:t xml:space="preserve">        Il faut penser l’ergonomie de notre jeu. Pour se faire, les informati</w:t>
+      </w:r>
+      <w:r>
+        <w:rPr>
+          <w:rFonts w:ascii="Arial" w:hAnsi="Arial" w:cs="Arial"/>
+          <w:sz w:val="24"/>
+        </w:rPr>
+        <w:t>ons essentielles d</w:t>
+      </w:r>
+      <w:r>
+        <w:rPr>
+          <w:rFonts w:ascii="Arial" w:hAnsi="Arial" w:cs="Arial"/>
+          <w:sz w:val="24"/>
+        </w:rPr>
+        <w:t>oivent apparaitr</w:t>
+      </w:r>
+      <w:r>
+        <w:rPr>
+          <w:rFonts w:ascii="Arial" w:hAnsi="Arial" w:cs="Arial"/>
+          <w:sz w:val="24"/>
+        </w:rPr>
+        <w:t>e</w:t>
+      </w:r>
+      <w:r>
+        <w:rPr>
+          <w:rFonts w:ascii="Arial" w:hAnsi="Arial" w:cs="Arial"/>
+          <w:sz w:val="24"/>
+        </w:rPr>
+        <w:t xml:space="preserve"> et être le plus accessibles. Par exemple, les types de pièges et de monstres que pourras utiliser l’utilisateur afin de se defender. Il faut être capable de créer une liste qui les contient, et éventuellement une liste moins importante qui contiendra les types d’aventuriers </w:t>
+      </w:r>
+      <w:r>
+        <w:rPr>
+          <w:rFonts w:ascii="Arial" w:hAnsi="Arial" w:cs="Arial"/>
+          <w:sz w:val="24"/>
+        </w:rPr>
+        <w:t>présents</w:t>
+      </w:r>
+      <w:r>
+        <w:rPr>
+          <w:rFonts w:ascii="Arial" w:hAnsi="Arial" w:cs="Arial"/>
+          <w:sz w:val="24"/>
+        </w:rPr>
+        <w:t xml:space="preserve"> dans le donjon.</w:t>
+      </w:r>
     </w:p>
     <w:p>
       <w:pPr>
@@ -11546,27 +11415,6 @@
           <w:sz w:val="24"/>
         </w:rPr>
       </w:pPr>
-      <w:r>
-        <w:rPr>
-          <w:rFonts w:ascii="Arial" w:hAnsi="Arial" w:cs="Arial"/>
-          <w:sz w:val="24"/>
-        </w:rPr>
-        <w:t xml:space="preserve">        De plus, nous avons déjà imaginé une mini-carte en haut à gauche qui permet à l’utilisateur de se repérer dans le donjon lorsqu’il est dans une salle. Il faut afficher un solde de </w:t>
-      </w:r>
-      <w:r>
-        <w:rPr>
-          <w:rFonts w:ascii="Arial" w:hAnsi="Arial" w:cs="Arial"/>
-          <w:sz w:val="24"/>
-        </w:rPr>
-        <w:t>pièces</w:t>
-      </w:r>
-      <w:r>
-        <w:rPr>
-          <w:rFonts w:ascii="Arial" w:hAnsi="Arial" w:cs="Arial"/>
-          <w:sz w:val="24"/>
-        </w:rPr>
-        <w:t xml:space="preserve"> d’or, la jauge de vie du boss, et éventuellement celles des monstres et aventuriers.</w:t>
-      </w:r>
     </w:p>
     <w:p>
       <w:pPr>
@@ -11580,6 +11428,69 @@
           <w:sz w:val="24"/>
         </w:rPr>
       </w:pPr>
+      <w:r>
+        <w:rPr>
+          <w:rFonts w:ascii="Arial" w:hAnsi="Arial" w:cs="Arial"/>
+          <w:sz w:val="24"/>
+        </w:rPr>
+        <w:t xml:space="preserve">        L’interface de notre jeu est plutôt simple. Elle est gérée par un </w:t>
+      </w:r>
+      <w:r>
+        <w:rPr>
+          <w:rFonts w:ascii="Arial" w:hAnsi="Arial" w:cs="Arial"/>
+          <w:sz w:val="24"/>
+        </w:rPr>
+        <w:t>HUD</w:t>
+      </w:r>
+      <w:r>
+        <w:rPr>
+          <w:rFonts w:ascii="Arial" w:hAnsi="Arial" w:cs="Arial"/>
+          <w:sz w:val="24"/>
+        </w:rPr>
+        <w:t xml:space="preserve"> (</w:t>
+      </w:r>
+      <w:r>
+        <w:rPr>
+          <w:rFonts w:ascii="Arial" w:hAnsi="Arial" w:cs="Arial"/>
+          <w:sz w:val="24"/>
+        </w:rPr>
+        <w:t>Head up display</w:t>
+      </w:r>
+      <w:r>
+        <w:rPr>
+          <w:rFonts w:ascii="Arial" w:hAnsi="Arial" w:cs="Arial"/>
+          <w:sz w:val="24"/>
+        </w:rPr>
+        <w:t xml:space="preserve"> </w:t>
+      </w:r>
+      <w:r>
+        <w:rPr>
+          <w:rFonts w:ascii="Arial" w:hAnsi="Arial" w:cs="Arial"/>
+          <w:sz w:val="24"/>
+        </w:rPr>
+        <w:t>ou affichage tête haute en français</w:t>
+      </w:r>
+      <w:r>
+        <w:rPr>
+          <w:rFonts w:ascii="Arial" w:hAnsi="Arial" w:cs="Arial"/>
+          <w:sz w:val="24"/>
+        </w:rPr>
+        <w:t xml:space="preserve">). </w:t>
+      </w:r>
+      <w:r>
+        <w:rPr>
+          <w:rFonts w:ascii="Arial" w:hAnsi="Arial" w:cs="Arial"/>
+          <w:sz w:val="24"/>
+        </w:rPr>
+        <w:t>Le HUD, dans un jeu vidéo, est une méthode par laquelle l'information est relayée graphiquement au joueur.</w:t>
+      </w:r>
+      <w:r>
+        <w:rPr>
+          <w:rFonts w:ascii="Arial" w:hAnsi="Arial" w:cs="Arial"/>
+          <w:sz w:val="24"/>
+        </w:rPr>
+        <w:t xml:space="preserve">     </w:t>
+      </w:r>
     </w:p>
     <w:p>
       <w:pPr>
@@ -11603,33 +11514,29 @@
         <w:jc w:val="both"/>
         <w:rPr>
           <w:rFonts w:ascii="Arial" w:hAnsi="Arial" w:cs="Arial"/>
-          <w:color w:val="FF3333"/>
-          <w:sz w:val="24"/>
-        </w:rPr>
-      </w:pPr>
-      <w:r>
-        <w:rPr>
-          <w:rFonts w:ascii="Arial" w:hAnsi="Arial" w:cs="Arial"/>
-          <w:color w:val="FF3333"/>
-          <w:sz w:val="24"/>
-        </w:rPr>
-        <w:t xml:space="preserve">EXPLIQUEZ CE QUI A ÉTÉ PREVU DE FAIRE MEME SI C’EST PAS FAIT NI ABOUTI, PRESENTER ALGO </w:t>
-      </w:r>
-      <w:r>
-        <w:rPr>
-          <w:rFonts w:ascii="Arial" w:hAnsi="Arial" w:cs="Arial"/>
-          <w:color w:val="FF3333"/>
-          <w:sz w:val="24"/>
-        </w:rPr>
-        <w:t>QU‘ON</w:t>
-      </w:r>
-      <w:r>
-        <w:rPr>
-          <w:rFonts w:ascii="Arial" w:hAnsi="Arial" w:cs="Arial"/>
-          <w:color w:val="FF3333"/>
-          <w:sz w:val="24"/>
-        </w:rPr>
-        <w:t xml:space="preserve"> A VOULU UTILISER (FOURMI), PBS RENCONTRÉS.</w:t>
+          <w:sz w:val="24"/>
+        </w:rPr>
+      </w:pPr>
+      <w:r>
+        <w:rPr>
+          <w:rFonts w:ascii="Arial" w:hAnsi="Arial" w:cs="Arial"/>
+          <w:sz w:val="24"/>
+        </w:rPr>
+        <w:t xml:space="preserve">        De plus, nous avons déjà imaginé une mini-carte en haut à gauche qui permet à l’utilisateur de se repérer dans le donjon lorsqu’il est dans une salle. Il faut afficher un solde de </w:t>
+      </w:r>
+      <w:r>
+        <w:rPr>
+          <w:rFonts w:ascii="Arial" w:hAnsi="Arial" w:cs="Arial"/>
+          <w:sz w:val="24"/>
+        </w:rPr>
+        <w:t>pièces</w:t>
+      </w:r>
+      <w:r>
+        <w:rPr>
+          <w:rFonts w:ascii="Arial" w:hAnsi="Arial" w:cs="Arial"/>
+          <w:sz w:val="24"/>
+        </w:rPr>
+        <w:t xml:space="preserve"> d’or, la jauge de vie du boss, et éventuellement celles des monstres et aventuriers.</w:t>
       </w:r>
     </w:p>
     <w:p>
@@ -11641,7 +11548,6 @@
         <w:jc w:val="both"/>
         <w:rPr>
           <w:rFonts w:ascii="Arial" w:hAnsi="Arial" w:cs="Arial"/>
-          <w:color w:val="FF3333"/>
           <w:sz w:val="24"/>
         </w:rPr>
       </w:pPr>
@@ -11655,17 +11561,22 @@
         <w:jc w:val="both"/>
         <w:rPr>
           <w:rFonts w:ascii="Arial" w:hAnsi="Arial" w:cs="Arial"/>
-          <w:color w:val="FF3333"/>
-          <w:sz w:val="24"/>
-        </w:rPr>
-      </w:pPr>
-      <w:r>
-        <w:rPr>
-          <w:rFonts w:ascii="Arial" w:hAnsi="Arial" w:cs="Arial"/>
-          <w:color w:val="FF3333"/>
-          <w:sz w:val="24"/>
-        </w:rPr>
-        <w:t>EXPLIQUER COMMENT FONCTIONNENT LES FILTRES, LES IA ET DU COUP TOUS LES COMPORTEMENTS DES ACTOR.</w:t>
+          <w:sz w:val="24"/>
+        </w:rPr>
+      </w:pPr>
+      <w:r>
+        <w:rPr>
+          <w:rFonts w:ascii="Arial" w:hAnsi="Arial" w:cs="Arial"/>
+          <w:sz w:val="24"/>
+        </w:rPr>
+        <w:t xml:space="preserve">        Sur le côté gauche de l’interface, les têtes des monstres sont cliquables pour en ajouter autant que l’utilisateur le souhaite, selon le niveau de difficulté des niveaux. Nous avons imaginé un mode où l’utilisateur pourrait également gérer le nombre d’aventuriers, et ainsi contrôler le niveau de difficulté </w:t>
+      </w:r>
+      <w:r>
+        <w:rPr>
+          <w:rFonts w:ascii="Arial" w:hAnsi="Arial" w:cs="Arial"/>
+          <w:sz w:val="24"/>
+        </w:rPr>
+        <w:t>du jeu.</w:t>
       </w:r>
     </w:p>
     <w:p>
@@ -11677,6 +11588,222 @@
         <w:jc w:val="both"/>
         <w:rPr>
           <w:rFonts w:ascii="Arial" w:hAnsi="Arial" w:cs="Arial"/>
+          <w:sz w:val="24"/>
+        </w:rPr>
+      </w:pPr>
+    </w:p>
+    <w:p>
+      <w:pPr>
+        <w:tabs>
+          <w:tab w:val="left" w:pos="3559"/>
+        </w:tabs>
+        <w:spacing w:after="0"/>
+        <w:jc w:val="both"/>
+        <w:rPr>
+          <w:rFonts w:ascii="Arial" w:hAnsi="Arial" w:cs="Arial"/>
+          <w:sz w:val="24"/>
+        </w:rPr>
+      </w:pPr>
+      <w:r>
+        <w:rPr>
+          <w:rFonts w:ascii="Arial" w:hAnsi="Arial" w:cs="Arial"/>
+          <w:sz w:val="24"/>
+        </w:rPr>
+        <w:t xml:space="preserve">        En ce qui concerne le </w:t>
+      </w:r>
+      <w:proofErr w:type="spellStart"/>
+      <w:r>
+        <w:rPr>
+          <w:rFonts w:ascii="Arial" w:hAnsi="Arial" w:cs="Arial"/>
+          <w:sz w:val="24"/>
+        </w:rPr>
+        <w:t>gameplay</w:t>
+      </w:r>
+      <w:proofErr w:type="spellEnd"/>
+      <w:r>
+        <w:rPr>
+          <w:rFonts w:ascii="Arial" w:hAnsi="Arial" w:cs="Arial"/>
+          <w:sz w:val="24"/>
+        </w:rPr>
+        <w:t>, le jeu se joue au clavier, avec les touches Q, Z, D et S. Q permet d’aller à gauche, D à droite, Z en avant et S en arrière. Cependant, si nous voulions adapter notre jeu en anglais par exemple, il serait plus judicieux d’utiliser les flèches pour éviter les problèmes de différence de clavier. En effet, les touches ZQDS sur claviers anglais deviennent WASD.</w:t>
+      </w:r>
+      <w:r>
+        <w:rPr>
+          <w:rFonts w:ascii="Arial" w:hAnsi="Arial" w:cs="Arial"/>
+          <w:sz w:val="24"/>
+        </w:rPr>
+        <w:t xml:space="preserve"> Il est également possible de l’adapter pour une manette grâce à </w:t>
+      </w:r>
+      <w:proofErr w:type="spellStart"/>
+      <w:r>
+        <w:rPr>
+          <w:rFonts w:ascii="Arial" w:hAnsi="Arial" w:cs="Arial"/>
+          <w:sz w:val="24"/>
+        </w:rPr>
+        <w:t>Phaser</w:t>
+      </w:r>
+      <w:proofErr w:type="spellEnd"/>
+      <w:r>
+        <w:rPr>
+          <w:rFonts w:ascii="Arial" w:hAnsi="Arial" w:cs="Arial"/>
+          <w:sz w:val="24"/>
+        </w:rPr>
+        <w:t>.</w:t>
+      </w:r>
+    </w:p>
+    <w:p>
+      <w:pPr>
+        <w:tabs>
+          <w:tab w:val="left" w:pos="3559"/>
+        </w:tabs>
+        <w:spacing w:after="0"/>
+        <w:jc w:val="both"/>
+        <w:rPr>
+          <w:rFonts w:ascii="Arial" w:hAnsi="Arial" w:cs="Arial"/>
+          <w:sz w:val="24"/>
+        </w:rPr>
+      </w:pPr>
+    </w:p>
+    <w:p>
+      <w:pPr>
+        <w:tabs>
+          <w:tab w:val="left" w:pos="3559"/>
+        </w:tabs>
+        <w:spacing w:after="0"/>
+        <w:jc w:val="both"/>
+        <w:rPr>
+          <w:noProof/>
+          <w:lang w:eastAsia="fr-FR"/>
+        </w:rPr>
+      </w:pPr>
+      <w:r>
+        <w:rPr>
+          <w:noProof/>
+          <w:lang w:eastAsia="fr-FR"/>
+        </w:rPr>
+        <w:drawing>
+          <wp:anchor distT="0" distB="0" distL="114300" distR="114300" simplePos="0" relativeHeight="251674624" behindDoc="1" locked="0" layoutInCell="1" allowOverlap="1">
+            <wp:simplePos x="0" y="0"/>
+            <wp:positionH relativeFrom="margin">
+              <wp:align>center</wp:align>
+            </wp:positionH>
+            <wp:positionV relativeFrom="paragraph">
+              <wp:posOffset>49696</wp:posOffset>
+            </wp:positionV>
+            <wp:extent cx="3586038" cy="1621011"/>
+            <wp:effectExtent l="95250" t="95250" r="90805" b="93980"/>
+            <wp:wrapNone/>
+            <wp:docPr id="2" name="Image 2" descr="RÃ©sultat de recherche d'images pour &quot;illustration zqsd touche&quot;"/>
+            <wp:cNvGraphicFramePr>
+              <a:graphicFrameLocks xmlns:a="http://schemas.openxmlformats.org/drawingml/2006/main" noChangeAspect="1"/>
+            </wp:cNvGraphicFramePr>
+            <a:graphic xmlns:a="http://schemas.openxmlformats.org/drawingml/2006/main">
+              <a:graphicData uri="http://schemas.openxmlformats.org/drawingml/2006/picture">
+                <pic:pic xmlns:pic="http://schemas.openxmlformats.org/drawingml/2006/picture">
+                  <pic:nvPicPr>
+                    <pic:cNvPr id="0" name="Picture 1" descr="RÃ©sultat de recherche d'images pour &quot;illustration zqsd touche&quot;"/>
+                    <pic:cNvPicPr>
+                      <a:picLocks noChangeAspect="1" noChangeArrowheads="1"/>
+                    </pic:cNvPicPr>
+                  </pic:nvPicPr>
+                  <pic:blipFill rotWithShape="1">
+                    <a:blip r:embed="rId16">
+                      <a:extLst>
+                        <a:ext uri="{28A0092B-C50C-407E-A947-70E740481C1C}">
+                          <a14:useLocalDpi xmlns:a14="http://schemas.microsoft.com/office/drawing/2010/main" val="0"/>
+                        </a:ext>
+                      </a:extLst>
+                    </a:blip>
+                    <a:srcRect l="17675" t="47488" r="20015" b="24342"/>
+                    <a:stretch/>
+                  </pic:blipFill>
+                  <pic:spPr bwMode="auto">
+                    <a:xfrm>
+                      <a:off x="0" y="0"/>
+                      <a:ext cx="3586038" cy="1621011"/>
+                    </a:xfrm>
+                    <a:prstGeom prst="rect">
+                      <a:avLst/>
+                    </a:prstGeom>
+                    <a:ln w="88900" cap="sq" cmpd="thickThin">
+                      <a:solidFill>
+                        <a:srgbClr val="FFC000"/>
+                      </a:solidFill>
+                      <a:prstDash val="solid"/>
+                      <a:miter lim="800000"/>
+                    </a:ln>
+                    <a:effectLst>
+                      <a:innerShdw blurRad="76200">
+                        <a:srgbClr val="000000"/>
+                      </a:innerShdw>
+                    </a:effectLst>
+                    <a:extLst>
+                      <a:ext uri="{53640926-AAD7-44D8-BBD7-CCE9431645EC}">
+                        <a14:shadowObscured xmlns:a14="http://schemas.microsoft.com/office/drawing/2010/main"/>
+                      </a:ext>
+                    </a:extLst>
+                  </pic:spPr>
+                </pic:pic>
+              </a:graphicData>
+            </a:graphic>
+            <wp14:sizeRelH relativeFrom="margin">
+              <wp14:pctWidth>0</wp14:pctWidth>
+            </wp14:sizeRelH>
+            <wp14:sizeRelV relativeFrom="margin">
+              <wp14:pctHeight>0</wp14:pctHeight>
+            </wp14:sizeRelV>
+          </wp:anchor>
+        </w:drawing>
+      </w:r>
+    </w:p>
+    <w:p>
+      <w:pPr>
+        <w:tabs>
+          <w:tab w:val="left" w:pos="3559"/>
+        </w:tabs>
+        <w:spacing w:after="0"/>
+        <w:jc w:val="both"/>
+        <w:rPr>
+          <w:rFonts w:ascii="Arial" w:hAnsi="Arial" w:cs="Arial"/>
+          <w:sz w:val="24"/>
+        </w:rPr>
+      </w:pPr>
+    </w:p>
+    <w:p>
+      <w:pPr>
+        <w:tabs>
+          <w:tab w:val="left" w:pos="3559"/>
+        </w:tabs>
+        <w:spacing w:after="0"/>
+        <w:jc w:val="both"/>
+        <w:rPr>
+          <w:rFonts w:ascii="Arial" w:hAnsi="Arial" w:cs="Arial"/>
+          <w:sz w:val="24"/>
+        </w:rPr>
+      </w:pPr>
+    </w:p>
+    <w:p>
+      <w:pPr>
+        <w:tabs>
+          <w:tab w:val="left" w:pos="3559"/>
+        </w:tabs>
+        <w:spacing w:after="0"/>
+        <w:jc w:val="both"/>
+        <w:rPr>
+          <w:noProof/>
+          <w:lang w:eastAsia="fr-FR"/>
+        </w:rPr>
+      </w:pPr>
+    </w:p>
+    <w:p>
+      <w:pPr>
+        <w:tabs>
+          <w:tab w:val="left" w:pos="3559"/>
+        </w:tabs>
+        <w:spacing w:after="0"/>
+        <w:jc w:val="both"/>
+        <w:rPr>
+          <w:rFonts w:ascii="Arial" w:hAnsi="Arial" w:cs="Arial"/>
           <w:color w:val="FF3333"/>
           <w:sz w:val="24"/>
         </w:rPr>
@@ -11696,8 +11823,315 @@
         </w:rPr>
       </w:pPr>
     </w:p>
+    <w:p>
+      <w:pPr>
+        <w:pStyle w:val="Paragraphedeliste"/>
+        <w:tabs>
+          <w:tab w:val="left" w:pos="3795"/>
+        </w:tabs>
+        <w:ind w:left="0"/>
+        <w:jc w:val="both"/>
+        <w:rPr>
+          <w:rFonts w:ascii="Arial" w:hAnsi="Arial" w:cs="Arial"/>
+          <w:sz w:val="24"/>
+        </w:rPr>
+      </w:pPr>
+    </w:p>
+    <w:p>
+      <w:pPr>
+        <w:pStyle w:val="Paragraphedeliste"/>
+        <w:tabs>
+          <w:tab w:val="left" w:pos="3795"/>
+        </w:tabs>
+        <w:ind w:left="0"/>
+        <w:jc w:val="both"/>
+        <w:rPr>
+          <w:rFonts w:ascii="Arial" w:hAnsi="Arial" w:cs="Arial"/>
+          <w:sz w:val="24"/>
+        </w:rPr>
+      </w:pPr>
+      <w:r>
+        <w:rPr>
+          <w:rFonts w:ascii="Arial" w:hAnsi="Arial" w:cs="Arial"/>
+          <w:sz w:val="24"/>
+        </w:rPr>
+        <w:lastRenderedPageBreak/>
+        <w:t xml:space="preserve">      Pour le fond de la carte du jeu, nous avons au début utiliser une image, puis nous sommes passés à l’utilisation de la classe </w:t>
+      </w:r>
+      <w:proofErr w:type="spellStart"/>
+      <w:r>
+        <w:rPr>
+          <w:rFonts w:ascii="Arial" w:hAnsi="Arial" w:cs="Arial"/>
+          <w:sz w:val="24"/>
+        </w:rPr>
+        <w:t>Tilemaps</w:t>
+      </w:r>
+      <w:proofErr w:type="spellEnd"/>
+      <w:r>
+        <w:rPr>
+          <w:rFonts w:ascii="Arial" w:hAnsi="Arial" w:cs="Arial"/>
+          <w:sz w:val="24"/>
+        </w:rPr>
+        <w:t xml:space="preserve"> pour gérer les murs et les contours de la carte.</w:t>
+      </w:r>
+    </w:p>
+    <w:p>
+      <w:pPr>
+        <w:pStyle w:val="Paragraphedeliste"/>
+        <w:tabs>
+          <w:tab w:val="left" w:pos="3795"/>
+        </w:tabs>
+        <w:ind w:left="0"/>
+        <w:jc w:val="both"/>
+        <w:rPr>
+          <w:rFonts w:ascii="Arial" w:hAnsi="Arial" w:cs="Arial"/>
+          <w:sz w:val="24"/>
+        </w:rPr>
+      </w:pPr>
+    </w:p>
+    <w:p>
+      <w:pPr>
+        <w:pStyle w:val="Paragraphedeliste"/>
+        <w:tabs>
+          <w:tab w:val="left" w:pos="3795"/>
+        </w:tabs>
+        <w:ind w:left="0"/>
+        <w:jc w:val="both"/>
+        <w:rPr>
+          <w:rFonts w:ascii="Arial" w:hAnsi="Arial" w:cs="Arial"/>
+          <w:sz w:val="24"/>
+        </w:rPr>
+      </w:pPr>
+      <w:r>
+        <w:rPr>
+          <w:rFonts w:ascii="Arial" w:hAnsi="Arial" w:cs="Arial"/>
+          <w:b/>
+          <w:sz w:val="24"/>
+        </w:rPr>
+        <w:t>INCLUSION DANS UNE PAGE WEB</w:t>
+      </w:r>
+    </w:p>
+    <w:p>
+      <w:pPr>
+        <w:pStyle w:val="Paragraphedeliste"/>
+        <w:tabs>
+          <w:tab w:val="left" w:pos="3795"/>
+        </w:tabs>
+        <w:ind w:left="0"/>
+        <w:jc w:val="both"/>
+        <w:rPr>
+          <w:rFonts w:ascii="Arial" w:hAnsi="Arial" w:cs="Arial"/>
+          <w:sz w:val="24"/>
+        </w:rPr>
+      </w:pPr>
+    </w:p>
+    <w:p>
+      <w:pPr>
+        <w:pStyle w:val="Paragraphedeliste"/>
+        <w:tabs>
+          <w:tab w:val="left" w:pos="3795"/>
+        </w:tabs>
+        <w:ind w:left="0"/>
+        <w:jc w:val="both"/>
+        <w:rPr>
+          <w:rFonts w:ascii="Arial" w:hAnsi="Arial" w:cs="Arial"/>
+          <w:sz w:val="24"/>
+        </w:rPr>
+      </w:pPr>
+      <w:r>
+        <w:rPr>
+          <w:rFonts w:ascii="Arial" w:hAnsi="Arial" w:cs="Arial"/>
+          <w:sz w:val="24"/>
+        </w:rPr>
+        <w:t xml:space="preserve">      Nous aurions voulu inclure notre jeu dans une page web afin d’y inclure le scénario et les cinématiques. Ou bien, nous avons pensé utiliser des </w:t>
+      </w:r>
+      <w:r>
+        <w:rPr>
+          <w:rFonts w:ascii="Arial" w:hAnsi="Arial" w:cs="Arial"/>
+          <w:sz w:val="24"/>
+        </w:rPr>
+        <w:t>pop-up</w:t>
+      </w:r>
+      <w:r>
+        <w:rPr>
+          <w:rFonts w:ascii="Arial" w:hAnsi="Arial" w:cs="Arial"/>
+          <w:sz w:val="24"/>
+        </w:rPr>
+        <w:t xml:space="preserve"> pour intégrer le scénario du jeu, pour que l’utilisateur puisse </w:t>
+      </w:r>
+      <w:r>
+        <w:rPr>
+          <w:rFonts w:ascii="Arial" w:hAnsi="Arial" w:cs="Arial"/>
+          <w:sz w:val="24"/>
+        </w:rPr>
+        <w:t>le passer s’il le souhaite.</w:t>
+      </w:r>
+    </w:p>
+    <w:p>
+      <w:pPr>
+        <w:pStyle w:val="Paragraphedeliste"/>
+        <w:tabs>
+          <w:tab w:val="left" w:pos="3795"/>
+        </w:tabs>
+        <w:ind w:left="0"/>
+        <w:jc w:val="both"/>
+        <w:rPr>
+          <w:rFonts w:ascii="Arial" w:hAnsi="Arial" w:cs="Arial"/>
+          <w:sz w:val="24"/>
+        </w:rPr>
+      </w:pPr>
+    </w:p>
+    <w:p>
+      <w:pPr>
+        <w:pStyle w:val="Paragraphedeliste"/>
+        <w:tabs>
+          <w:tab w:val="left" w:pos="3795"/>
+        </w:tabs>
+        <w:ind w:left="0"/>
+        <w:jc w:val="both"/>
+        <w:rPr>
+          <w:rFonts w:ascii="Arial" w:hAnsi="Arial" w:cs="Arial"/>
+          <w:color w:val="FF0000"/>
+          <w:sz w:val="24"/>
+        </w:rPr>
+      </w:pPr>
+      <w:r>
+        <w:rPr>
+          <w:rFonts w:ascii="Arial" w:hAnsi="Arial" w:cs="Arial"/>
+          <w:color w:val="FF0000"/>
+          <w:sz w:val="24"/>
+        </w:rPr>
+        <w:t>A COMPLETER AVANT FIN DU PROJET</w:t>
+      </w:r>
+    </w:p>
+    <w:p>
+      <w:pPr>
+        <w:pStyle w:val="Paragraphedeliste"/>
+        <w:tabs>
+          <w:tab w:val="left" w:pos="3795"/>
+        </w:tabs>
+        <w:ind w:left="0"/>
+        <w:jc w:val="both"/>
+        <w:rPr>
+          <w:rFonts w:ascii="Arial" w:hAnsi="Arial" w:cs="Arial"/>
+          <w:color w:val="FF0000"/>
+          <w:sz w:val="24"/>
+        </w:rPr>
+      </w:pPr>
+    </w:p>
+    <w:p>
+      <w:pPr>
+        <w:pStyle w:val="Paragraphedeliste"/>
+        <w:tabs>
+          <w:tab w:val="left" w:pos="3795"/>
+        </w:tabs>
+        <w:ind w:left="0"/>
+        <w:jc w:val="both"/>
+        <w:rPr>
+          <w:rFonts w:ascii="Arial" w:hAnsi="Arial" w:cs="Arial"/>
+          <w:sz w:val="24"/>
+        </w:rPr>
+      </w:pPr>
+    </w:p>
+    <w:p>
+      <w:pPr>
+        <w:pStyle w:val="Paragraphedeliste"/>
+        <w:tabs>
+          <w:tab w:val="left" w:pos="3795"/>
+        </w:tabs>
+        <w:ind w:left="0"/>
+        <w:jc w:val="both"/>
+        <w:rPr>
+          <w:rFonts w:ascii="Arial" w:hAnsi="Arial" w:cs="Arial"/>
+          <w:sz w:val="24"/>
+        </w:rPr>
+      </w:pPr>
+    </w:p>
+    <w:p>
+      <w:pPr>
+        <w:pStyle w:val="Paragraphedeliste"/>
+        <w:tabs>
+          <w:tab w:val="left" w:pos="3795"/>
+        </w:tabs>
+        <w:ind w:left="0"/>
+        <w:jc w:val="both"/>
+        <w:rPr>
+          <w:rFonts w:ascii="Arial" w:hAnsi="Arial" w:cs="Arial"/>
+          <w:sz w:val="24"/>
+        </w:rPr>
+      </w:pPr>
+    </w:p>
+    <w:p>
+      <w:pPr>
+        <w:spacing w:after="0" w:line="240" w:lineRule="auto"/>
+        <w:rPr>
+          <w:rFonts w:ascii="Arial" w:hAnsi="Arial" w:cs="Arial"/>
+          <w:sz w:val="24"/>
+        </w:rPr>
+      </w:pPr>
+      <w:r>
+        <w:rPr>
+          <w:rFonts w:ascii="Arial" w:hAnsi="Arial" w:cs="Arial"/>
+          <w:sz w:val="24"/>
+        </w:rPr>
+        <w:br w:type="page"/>
+      </w:r>
+    </w:p>
+    <w:p>
+      <w:pPr>
+        <w:pStyle w:val="Paragraphedeliste"/>
+        <w:tabs>
+          <w:tab w:val="left" w:pos="3795"/>
+        </w:tabs>
+        <w:ind w:left="0"/>
+        <w:jc w:val="both"/>
+        <w:rPr>
+          <w:rFonts w:ascii="Arial" w:hAnsi="Arial" w:cs="Arial"/>
+          <w:b/>
+          <w:sz w:val="28"/>
+        </w:rPr>
+      </w:pPr>
+      <w:r>
+        <w:rPr>
+          <w:rFonts w:ascii="Arial" w:hAnsi="Arial" w:cs="Arial"/>
+          <w:b/>
+          <w:sz w:val="28"/>
+        </w:rPr>
+        <w:lastRenderedPageBreak/>
+        <w:t>BILAN DU PROJET</w:t>
+      </w:r>
+    </w:p>
+    <w:p>
+      <w:pPr>
+        <w:pStyle w:val="Paragraphedeliste"/>
+        <w:tabs>
+          <w:tab w:val="left" w:pos="3795"/>
+        </w:tabs>
+        <w:ind w:left="0"/>
+        <w:jc w:val="both"/>
+        <w:rPr>
+          <w:rFonts w:ascii="Arial" w:hAnsi="Arial" w:cs="Arial"/>
+          <w:b/>
+          <w:sz w:val="28"/>
+        </w:rPr>
+      </w:pPr>
+    </w:p>
+    <w:p>
+      <w:pPr>
+        <w:pStyle w:val="Paragraphedeliste"/>
+        <w:tabs>
+          <w:tab w:val="left" w:pos="3795"/>
+        </w:tabs>
+        <w:ind w:left="0"/>
+        <w:jc w:val="both"/>
+        <w:rPr>
+          <w:rFonts w:ascii="Arial" w:hAnsi="Arial" w:cs="Arial"/>
+          <w:sz w:val="24"/>
+        </w:rPr>
+      </w:pPr>
+    </w:p>
     <w:sectPr>
-      <w:footerReference w:type="default" r:id="rId16"/>
+      <w:footerReference w:type="default" r:id="rId17"/>
       <w:pgSz w:w="11906" w:h="16838"/>
       <w:pgMar w:top="1417" w:right="1417" w:bottom="1417" w:left="1417" w:header="0" w:footer="0" w:gutter="0"/>
       <w:cols w:space="720"/>
@@ -11744,6 +12178,7 @@
         <w:docPartUnique/>
       </w:docPartObj>
     </w:sdtPr>
+    <w:sdtEndPr/>
     <w:sdtContent>
       <w:p>
         <w:pPr>
@@ -11763,7 +12198,7 @@
           <w:rPr>
             <w:noProof/>
           </w:rPr>
-          <w:t>7</w:t>
+          <w:t>12</w:t>
         </w:r>
         <w:r>
           <w:fldChar w:fldCharType="end"/>
@@ -11807,6 +12242,96 @@
 <file path=word/numbering.xml><?xml version="1.0" encoding="utf-8"?>
 <w:numbering xmlns:wpc="http://schemas.microsoft.com/office/word/2010/wordprocessingCanvas" xmlns:cx="http://schemas.microsoft.com/office/drawing/2014/chartex" xmlns:cx1="http://schemas.microsoft.com/office/drawing/2015/9/8/chartex" xmlns:mc="http://schemas.openxmlformats.org/markup-compatibility/2006" xmlns:o="urn:schemas-microsoft-com:office:office" xmlns:r="http://schemas.openxmlformats.org/officeDocument/2006/relationships" xmlns:m="http://schemas.openxmlformats.org/officeDocument/2006/math" xmlns:v="urn:schemas-microsoft-com:vml" xmlns:wp14="http://schemas.microsoft.com/office/word/2010/wordprocessingDrawing" xmlns:wp="http://schemas.openxmlformats.org/drawingml/2006/wordprocessingDrawing" xmlns:w10="urn:schemas-microsoft-com:office:word" xmlns:w="http://schemas.openxmlformats.org/wordprocessingml/2006/main" xmlns:w14="http://schemas.microsoft.com/office/word/2010/wordml" xmlns:w15="http://schemas.microsoft.com/office/word/2012/wordml" xmlns:w16se="http://schemas.microsoft.com/office/word/2015/wordml/symex" xmlns:wpg="http://schemas.microsoft.com/office/word/2010/wordprocessingGroup" xmlns:wpi="http://schemas.microsoft.com/office/word/2010/wordprocessingInk" xmlns:wne="http://schemas.microsoft.com/office/word/2006/wordml" xmlns:wps="http://schemas.microsoft.com/office/word/2010/wordprocessingShape" mc:Ignorable="w14 w15 w16se wp14">
   <w:abstractNum w:abstractNumId="0" w15:restartNumberingAfterBreak="0">
+    <w:nsid w:val="02A5153F"/>
+    <w:multiLevelType w:val="hybridMultilevel"/>
+    <w:tmpl w:val="13D40876"/>
+    <w:lvl w:ilvl="0" w:tplc="11A4273E">
+      <w:start w:val="1"/>
+      <w:numFmt w:val="upperRoman"/>
+      <w:lvlText w:val="%1."/>
+      <w:lvlJc w:val="left"/>
+      <w:pPr>
+        <w:ind w:left="1080" w:hanging="720"/>
+      </w:pPr>
+      <w:rPr>
+        <w:rFonts w:hint="default"/>
+        <w:sz w:val="32"/>
+      </w:rPr>
+    </w:lvl>
+    <w:lvl w:ilvl="1" w:tplc="040C0019" w:tentative="1">
+      <w:start w:val="1"/>
+      <w:numFmt w:val="lowerLetter"/>
+      <w:lvlText w:val="%2."/>
+      <w:lvlJc w:val="left"/>
+      <w:pPr>
+        <w:ind w:left="1440" w:hanging="360"/>
+      </w:pPr>
+    </w:lvl>
+    <w:lvl w:ilvl="2" w:tplc="040C001B" w:tentative="1">
+      <w:start w:val="1"/>
+      <w:numFmt w:val="lowerRoman"/>
+      <w:lvlText w:val="%3."/>
+      <w:lvlJc w:val="right"/>
+      <w:pPr>
+        <w:ind w:left="2160" w:hanging="180"/>
+      </w:pPr>
+    </w:lvl>
+    <w:lvl w:ilvl="3" w:tplc="040C000F" w:tentative="1">
+      <w:start w:val="1"/>
+      <w:numFmt w:val="decimal"/>
+      <w:lvlText w:val="%4."/>
+      <w:lvlJc w:val="left"/>
+      <w:pPr>
+        <w:ind w:left="2880" w:hanging="360"/>
+      </w:pPr>
+    </w:lvl>
+    <w:lvl w:ilvl="4" w:tplc="040C0019" w:tentative="1">
+      <w:start w:val="1"/>
+      <w:numFmt w:val="lowerLetter"/>
+      <w:lvlText w:val="%5."/>
+      <w:lvlJc w:val="left"/>
+      <w:pPr>
+        <w:ind w:left="3600" w:hanging="360"/>
+      </w:pPr>
+    </w:lvl>
+    <w:lvl w:ilvl="5" w:tplc="040C001B" w:tentative="1">
+      <w:start w:val="1"/>
+      <w:numFmt w:val="lowerRoman"/>
+      <w:lvlText w:val="%6."/>
+      <w:lvlJc w:val="right"/>
+      <w:pPr>
+        <w:ind w:left="4320" w:hanging="180"/>
+      </w:pPr>
+    </w:lvl>
+    <w:lvl w:ilvl="6" w:tplc="040C000F" w:tentative="1">
+      <w:start w:val="1"/>
+      <w:numFmt w:val="decimal"/>
+      <w:lvlText w:val="%7."/>
+      <w:lvlJc w:val="left"/>
+      <w:pPr>
+        <w:ind w:left="5040" w:hanging="360"/>
+      </w:pPr>
+    </w:lvl>
+    <w:lvl w:ilvl="7" w:tplc="040C0019" w:tentative="1">
+      <w:start w:val="1"/>
+      <w:numFmt w:val="lowerLetter"/>
+      <w:lvlText w:val="%8."/>
+      <w:lvlJc w:val="left"/>
+      <w:pPr>
+        <w:ind w:left="5760" w:hanging="360"/>
+      </w:pPr>
+    </w:lvl>
+    <w:lvl w:ilvl="8" w:tplc="040C001B" w:tentative="1">
+      <w:start w:val="1"/>
+      <w:numFmt w:val="lowerRoman"/>
+      <w:lvlText w:val="%9."/>
+      <w:lvlJc w:val="right"/>
+      <w:pPr>
+        <w:ind w:left="6480" w:hanging="180"/>
+      </w:pPr>
+    </w:lvl>
+  </w:abstractNum>
+  <w:abstractNum w:abstractNumId="1" w15:restartNumberingAfterBreak="0">
     <w:nsid w:val="0C88675C"/>
     <w:multiLevelType w:val="hybridMultilevel"/>
     <w:tmpl w:val="215C06A6"/>
@@ -11895,7 +12420,7 @@
       </w:pPr>
     </w:lvl>
   </w:abstractNum>
-  <w:abstractNum w:abstractNumId="1" w15:restartNumberingAfterBreak="0">
+  <w:abstractNum w:abstractNumId="2" w15:restartNumberingAfterBreak="0">
     <w:nsid w:val="1F1818C8"/>
     <w:multiLevelType w:val="hybridMultilevel"/>
     <w:tmpl w:val="6E04EE66"/>
@@ -11984,7 +12509,7 @@
       </w:pPr>
     </w:lvl>
   </w:abstractNum>
-  <w:abstractNum w:abstractNumId="2" w15:restartNumberingAfterBreak="0">
+  <w:abstractNum w:abstractNumId="3" w15:restartNumberingAfterBreak="0">
     <w:nsid w:val="25D51E7B"/>
     <w:multiLevelType w:val="hybridMultilevel"/>
     <w:tmpl w:val="2CF65040"/>
@@ -12073,7 +12598,7 @@
       </w:pPr>
     </w:lvl>
   </w:abstractNum>
-  <w:abstractNum w:abstractNumId="3" w15:restartNumberingAfterBreak="0">
+  <w:abstractNum w:abstractNumId="4" w15:restartNumberingAfterBreak="0">
     <w:nsid w:val="2C531D56"/>
     <w:multiLevelType w:val="multilevel"/>
     <w:tmpl w:val="2ABE337A"/>
@@ -12195,7 +12720,7 @@
       </w:pPr>
     </w:lvl>
   </w:abstractNum>
-  <w:abstractNum w:abstractNumId="4" w15:restartNumberingAfterBreak="0">
+  <w:abstractNum w:abstractNumId="5" w15:restartNumberingAfterBreak="0">
     <w:nsid w:val="2C7C49DD"/>
     <w:multiLevelType w:val="hybridMultilevel"/>
     <w:tmpl w:val="7A128C2E"/>
@@ -12284,7 +12809,7 @@
       </w:pPr>
     </w:lvl>
   </w:abstractNum>
-  <w:abstractNum w:abstractNumId="5" w15:restartNumberingAfterBreak="0">
+  <w:abstractNum w:abstractNumId="6" w15:restartNumberingAfterBreak="0">
     <w:nsid w:val="39E00D2C"/>
     <w:multiLevelType w:val="hybridMultilevel"/>
     <w:tmpl w:val="997CBEDC"/>
@@ -12397,7 +12922,7 @@
       </w:rPr>
     </w:lvl>
   </w:abstractNum>
-  <w:abstractNum w:abstractNumId="6" w15:restartNumberingAfterBreak="0">
+  <w:abstractNum w:abstractNumId="7" w15:restartNumberingAfterBreak="0">
     <w:nsid w:val="42E168A4"/>
     <w:multiLevelType w:val="hybridMultilevel"/>
     <w:tmpl w:val="896EA1E2"/>
@@ -12486,7 +13011,7 @@
       </w:pPr>
     </w:lvl>
   </w:abstractNum>
-  <w:abstractNum w:abstractNumId="7" w15:restartNumberingAfterBreak="0">
+  <w:abstractNum w:abstractNumId="8" w15:restartNumberingAfterBreak="0">
     <w:nsid w:val="505A45D7"/>
     <w:multiLevelType w:val="hybridMultilevel"/>
     <w:tmpl w:val="6DAA8DE6"/>
@@ -12575,7 +13100,7 @@
       </w:pPr>
     </w:lvl>
   </w:abstractNum>
-  <w:abstractNum w:abstractNumId="8" w15:restartNumberingAfterBreak="0">
+  <w:abstractNum w:abstractNumId="9" w15:restartNumberingAfterBreak="0">
     <w:nsid w:val="50727B19"/>
     <w:multiLevelType w:val="multilevel"/>
     <w:tmpl w:val="8EC0C1A0"/>
@@ -12724,7 +13249,7 @@
       </w:rPr>
     </w:lvl>
   </w:abstractNum>
-  <w:abstractNum w:abstractNumId="9" w15:restartNumberingAfterBreak="0">
+  <w:abstractNum w:abstractNumId="10" w15:restartNumberingAfterBreak="0">
     <w:nsid w:val="58AA3D9F"/>
     <w:multiLevelType w:val="hybridMultilevel"/>
     <w:tmpl w:val="55425E26"/>
@@ -12813,7 +13338,7 @@
       </w:pPr>
     </w:lvl>
   </w:abstractNum>
-  <w:abstractNum w:abstractNumId="10" w15:restartNumberingAfterBreak="0">
+  <w:abstractNum w:abstractNumId="11" w15:restartNumberingAfterBreak="0">
     <w:nsid w:val="66B441D3"/>
     <w:multiLevelType w:val="hybridMultilevel"/>
     <w:tmpl w:val="4B9888F4"/>
@@ -12902,7 +13427,7 @@
       </w:pPr>
     </w:lvl>
   </w:abstractNum>
-  <w:abstractNum w:abstractNumId="11" w15:restartNumberingAfterBreak="0">
+  <w:abstractNum w:abstractNumId="12" w15:restartNumberingAfterBreak="0">
     <w:nsid w:val="75022E55"/>
     <w:multiLevelType w:val="multilevel"/>
     <w:tmpl w:val="5F442EC2"/>
@@ -13016,40 +13541,43 @@
     </w:lvl>
   </w:abstractNum>
   <w:num w:numId="1">
+    <w:abstractNumId w:val="12"/>
+  </w:num>
+  <w:num w:numId="2">
+    <w:abstractNumId w:val="4"/>
+  </w:num>
+  <w:num w:numId="3">
+    <w:abstractNumId w:val="5"/>
+  </w:num>
+  <w:num w:numId="4">
+    <w:abstractNumId w:val="2"/>
+  </w:num>
+  <w:num w:numId="5">
+    <w:abstractNumId w:val="8"/>
+  </w:num>
+  <w:num w:numId="6">
+    <w:abstractNumId w:val="7"/>
+  </w:num>
+  <w:num w:numId="7">
+    <w:abstractNumId w:val="9"/>
+  </w:num>
+  <w:num w:numId="8">
+    <w:abstractNumId w:val="10"/>
+  </w:num>
+  <w:num w:numId="9">
+    <w:abstractNumId w:val="1"/>
+  </w:num>
+  <w:num w:numId="10">
+    <w:abstractNumId w:val="6"/>
+  </w:num>
+  <w:num w:numId="11">
     <w:abstractNumId w:val="11"/>
   </w:num>
-  <w:num w:numId="2">
+  <w:num w:numId="12">
     <w:abstractNumId w:val="3"/>
   </w:num>
-  <w:num w:numId="3">
-    <w:abstractNumId w:val="4"/>
-  </w:num>
-  <w:num w:numId="4">
-    <w:abstractNumId w:val="1"/>
-  </w:num>
-  <w:num w:numId="5">
-    <w:abstractNumId w:val="7"/>
-  </w:num>
-  <w:num w:numId="6">
-    <w:abstractNumId w:val="6"/>
-  </w:num>
-  <w:num w:numId="7">
-    <w:abstractNumId w:val="8"/>
-  </w:num>
-  <w:num w:numId="8">
-    <w:abstractNumId w:val="9"/>
-  </w:num>
-  <w:num w:numId="9">
+  <w:num w:numId="13">
     <w:abstractNumId w:val="0"/>
-  </w:num>
-  <w:num w:numId="10">
-    <w:abstractNumId w:val="5"/>
-  </w:num>
-  <w:num w:numId="11">
-    <w:abstractNumId w:val="10"/>
-  </w:num>
-  <w:num w:numId="12">
-    <w:abstractNumId w:val="2"/>
   </w:num>
 </w:numbering>
 </file>
@@ -13470,6 +13998,7 @@
   <w:style w:type="character" w:default="1" w:styleId="Policepardfaut">
     <w:name w:val="Default Paragraph Font"/>
     <w:uiPriority w:val="1"/>
+    <w:semiHidden/>
     <w:unhideWhenUsed/>
   </w:style>
   <w:style w:type="table" w:default="1" w:styleId="TableauNormal">
@@ -14018,7 +14547,7 @@
 </file>
 
 <file path=customXml/itemProps1.xml><?xml version="1.0" encoding="utf-8"?>
-<ds:datastoreItem xmlns:ds="http://schemas.openxmlformats.org/officeDocument/2006/customXml" ds:itemID="{76025B19-138C-48F7-AD3F-D1FF281D252A}">
+<ds:datastoreItem xmlns:ds="http://schemas.openxmlformats.org/officeDocument/2006/customXml" ds:itemID="{BF716F52-2D57-42B8-B298-4D4FEA290A96}">
   <ds:schemaRefs>
     <ds:schemaRef ds:uri="http://schemas.openxmlformats.org/officeDocument/2006/bibliography"/>
   </ds:schemaRefs>

</xml_diff>

<commit_message>
bouton reset + restart
</commit_message>
<xml_diff>
--- a/rapport_analyse.docx
+++ b/rapport_analyse.docx
@@ -715,16 +715,7 @@
           <w:rFonts w:ascii="Comic Sans MS" w:hAnsi="Comic Sans MS"/>
           <w:sz w:val="28"/>
         </w:rPr>
-        <w:t>HANCE</w:t>
-      </w:r>
-      <w:bookmarkStart w:id="0" w:name="_GoBack"/>
-      <w:bookmarkEnd w:id="0"/>
-      <w:r>
-        <w:rPr>
-          <w:rFonts w:ascii="Comic Sans MS" w:hAnsi="Comic Sans MS"/>
-          <w:sz w:val="28"/>
-        </w:rPr>
-        <w:t xml:space="preserve"> Anaël</w:t>
+        <w:t>HANCE Anaël</w:t>
       </w:r>
     </w:p>
     <w:p>
@@ -1508,19 +1499,7 @@
         <w:rPr>
           <w:rFonts w:ascii="Arial" w:hAnsi="Arial" w:cs="Arial"/>
         </w:rPr>
-        <w:t xml:space="preserve">Dread Maze I est une sorte de mélange entre un Shoot </w:t>
-      </w:r>
-      <w:r>
-        <w:rPr>
-          <w:rFonts w:ascii="Arial" w:hAnsi="Arial" w:cs="Arial"/>
-        </w:rPr>
-        <w:t>Them Up (STU) et un Dungeon Crawler, où le joueur incarne le boss au lieu des aventuriers qui combattent un boss final, tout en avançant dans le donjon. Le donjon y est souvent labyrinthique et rempli d'ennemis, ce qui implique une mécanique de combat. Ain</w:t>
-      </w:r>
-      <w:r>
-        <w:rPr>
-          <w:rFonts w:ascii="Arial" w:hAnsi="Arial" w:cs="Arial"/>
-        </w:rPr>
-        <w:t>si, le joueur dispose de pièges pour tuer les aventuriers, dont des monstres qui les combattront.</w:t>
+        <w:t>Dread Maze I est une sorte de mélange entre un Shoot Them Up (STU) et un Dungeon Crawler, où le joueur incarne le boss au lieu des aventuriers qui combattent un boss final, tout en avançant dans le donjon. Le donjon y est souvent labyrinthique et rempli d'ennemis, ce qui implique une mécanique de combat. Ainsi, le joueur dispose de pièges pour tuer les aventuriers, dont des monstres qui les combattront.</w:t>
       </w:r>
     </w:p>
     <w:p>
@@ -1546,13 +1525,7 @@
         <w:rPr>
           <w:rFonts w:ascii="Arial" w:hAnsi="Arial" w:cs="Arial"/>
         </w:rPr>
-        <w:t>Chaque monstre et aventurier comporte une puissance d’attaque, une résistance face aux attaques ennemies, une vie, des points de magie pour ceux qui l’utilis</w:t>
-      </w:r>
-      <w:r>
-        <w:rPr>
-          <w:rFonts w:ascii="Arial" w:hAnsi="Arial" w:cs="Arial"/>
-        </w:rPr>
-        <w:t>ent, et également un taux d’esquive des attaques.</w:t>
+        <w:t>Chaque monstre et aventurier comporte une puissance d’attaque, une résistance face aux attaques ennemies, une vie, des points de magie pour ceux qui l’utilisent, et également un taux d’esquive des attaques.</w:t>
       </w:r>
     </w:p>
     <w:p>
@@ -6470,16 +6443,7 @@
                 <w:sz w:val="22"/>
                 <w:szCs w:val="22"/>
               </w:rPr>
-              <w:t xml:space="preserve">Paladin , Mage, Voleur, Prêtre, </w:t>
-            </w:r>
-            <w:r>
-              <w:rPr>
-                <w:rFonts w:ascii="Arial" w:hAnsi="Arial" w:cs="Arial"/>
-                <w:color w:val="38761D"/>
-                <w:sz w:val="22"/>
-                <w:szCs w:val="22"/>
-              </w:rPr>
-              <w:t>Guerrier</w:t>
+              <w:t>Paladin , Mage, Voleur, Prêtre, Guerrier</w:t>
             </w:r>
           </w:p>
         </w:tc>
@@ -7368,29 +7332,35 @@
           <w:rFonts w:ascii="Arial" w:hAnsi="Arial" w:cs="Arial"/>
           <w:color w:val="000000" w:themeColor="text1"/>
         </w:rPr>
-        <w:t xml:space="preserve">Nous voulions utiliser ce type d’algorithme pour définir le comportement de nos aventuriers. Les algorithmes </w:t>
+        <w:t xml:space="preserve">Nous voulions utiliser ce type d’algorithme pour définir le comportement de nos aventuriers. Les algorithmes de colonies de fourmis (ant colony optimization : ACO) sont des algorithmes inspirés du comportement des fourmis, ou d'autres espèces formant un </w:t>
       </w:r>
       <w:r>
         <w:rPr>
           <w:rFonts w:ascii="Arial" w:hAnsi="Arial" w:cs="Arial"/>
           <w:color w:val="000000" w:themeColor="text1"/>
         </w:rPr>
-        <w:t xml:space="preserve">de colonies de fourmis (ant colony optimization : ACO) sont des algorithmes inspirés du comportement des fourmis, ou d'autres espèces formant un </w:t>
+        <w:t>super organisme</w:t>
       </w:r>
       <w:r>
         <w:rPr>
           <w:rFonts w:ascii="Arial" w:hAnsi="Arial" w:cs="Arial"/>
           <w:color w:val="000000" w:themeColor="text1"/>
         </w:rPr>
-        <w:t>super organisme</w:t>
-      </w:r>
-      <w:r>
+        <w:t>, et qui constituent une famille de métaheuristiques d’optimisation.</w:t>
+      </w:r>
+    </w:p>
+    <w:p>
+      <w:pPr>
+        <w:tabs>
+          <w:tab w:val="left" w:pos="3559"/>
+        </w:tabs>
+        <w:spacing w:after="0"/>
+        <w:jc w:val="both"/>
         <w:rPr>
           <w:rFonts w:ascii="Arial" w:hAnsi="Arial" w:cs="Arial"/>
           <w:color w:val="000000" w:themeColor="text1"/>
         </w:rPr>
-        <w:t>, et qui constituent une famille de métaheuristiques d’optimisation.</w:t>
-      </w:r>
+      </w:pPr>
     </w:p>
     <w:p>
       <w:pPr>
@@ -7404,32 +7374,12 @@
           <w:color w:val="000000" w:themeColor="text1"/>
         </w:rPr>
       </w:pPr>
-    </w:p>
-    <w:p>
-      <w:pPr>
-        <w:tabs>
-          <w:tab w:val="left" w:pos="3559"/>
-        </w:tabs>
-        <w:spacing w:after="0"/>
-        <w:jc w:val="both"/>
+      <w:r>
         <w:rPr>
           <w:rFonts w:ascii="Arial" w:hAnsi="Arial" w:cs="Arial"/>
           <w:color w:val="000000" w:themeColor="text1"/>
         </w:rPr>
-      </w:pPr>
-      <w:r>
-        <w:rPr>
-          <w:rFonts w:ascii="Arial" w:hAnsi="Arial" w:cs="Arial"/>
-          <w:color w:val="000000" w:themeColor="text1"/>
-        </w:rPr>
-        <w:t>Un modèle expliquant ce com</w:t>
-      </w:r>
-      <w:r>
-        <w:rPr>
-          <w:rFonts w:ascii="Arial" w:hAnsi="Arial" w:cs="Arial"/>
-          <w:color w:val="000000" w:themeColor="text1"/>
-        </w:rPr>
-        <w:t>portement est le suivant :</w:t>
+        <w:t>Un modèle expliquant ce comportement est le suivant :</w:t>
       </w:r>
     </w:p>
     <w:p>
@@ -7634,14 +7584,7 @@
           <w:rFonts w:ascii="Arial" w:hAnsi="Arial" w:cs="Arial"/>
           <w:color w:val="000000" w:themeColor="text1"/>
         </w:rPr>
-        <w:t>Si deux pistes sont p</w:t>
-      </w:r>
-      <w:r>
-        <w:rPr>
-          <w:rFonts w:ascii="Arial" w:hAnsi="Arial" w:cs="Arial"/>
-          <w:color w:val="000000" w:themeColor="text1"/>
-        </w:rPr>
-        <w:t xml:space="preserve">ossibles pour atteindre la même source de nourriture, celle étant la plus courte sera, dans le même temps, parcourue par plus </w:t>
+        <w:t xml:space="preserve">Si deux pistes sont possibles pour atteindre la même source de nourriture, celle étant la plus courte sera, dans le même temps, parcourue par plus </w:t>
       </w:r>
       <w:r>
         <w:rPr>
@@ -7716,14 +7659,7 @@
           <w:rFonts w:ascii="Arial" w:hAnsi="Arial" w:cs="Arial"/>
           <w:color w:val="000000" w:themeColor="text1"/>
         </w:rPr>
-        <w:t>La lo</w:t>
-      </w:r>
-      <w:r>
-        <w:rPr>
-          <w:rFonts w:ascii="Arial" w:hAnsi="Arial" w:cs="Arial"/>
-          <w:color w:val="000000" w:themeColor="text1"/>
-        </w:rPr>
-        <w:t xml:space="preserve">ngue piste, elle, finira par disparaître, </w:t>
+        <w:t xml:space="preserve">La longue piste, elle, finira par disparaître, </w:t>
       </w:r>
       <w:r>
         <w:rPr>
@@ -7954,13 +7890,7 @@
                               <w:rPr>
                                 <w:rFonts w:ascii="Arial" w:hAnsi="Arial" w:cs="Arial"/>
                               </w:rPr>
-                              <w:t>La première fourmi trouve la source de nourriture (F), via un chemin quelconque (a), pu</w:t>
-                            </w:r>
-                            <w:r>
-                              <w:rPr>
-                                <w:rFonts w:ascii="Arial" w:hAnsi="Arial" w:cs="Arial"/>
-                              </w:rPr>
-                              <w:t>is revient au nid (N) en laissant derrière elle une piste de phéromone (b).</w:t>
+                              <w:t>La première fourmi trouve la source de nourriture (F), via un chemin quelconque (a), puis revient au nid (N) en laissant derrière elle une piste de phéromone (b).</w:t>
                             </w:r>
                           </w:p>
                           <w:p>
@@ -8042,13 +7972,7 @@
                               <w:rPr>
                                 <w:rFonts w:ascii="Arial" w:hAnsi="Arial" w:cs="Arial"/>
                               </w:rPr>
-                              <w:t xml:space="preserve">Les fourmis empruntent le </w:t>
-                            </w:r>
-                            <w:r>
-                              <w:rPr>
-                                <w:rFonts w:ascii="Arial" w:hAnsi="Arial" w:cs="Arial"/>
-                              </w:rPr>
-                              <w:t>chemin le plus court, les portions longues des autres chemins perdent leur piste de phéromones.</w:t>
+                              <w:t>Les fourmis empruntent le chemin le plus court, les portions longues des autres chemins perdent leur piste de phéromones.</w:t>
                             </w:r>
                           </w:p>
                           <w:p>
@@ -8529,13 +8453,7 @@
         <w:rPr>
           <w:rFonts w:ascii="Arial" w:hAnsi="Arial" w:cs="Arial"/>
         </w:rPr>
-        <w:t>Les intelligences artificielles de notre jeu sont présentes pour donner un comportement à nos monstres et nos av</w:t>
-      </w:r>
-      <w:r>
-        <w:rPr>
-          <w:rFonts w:ascii="Arial" w:hAnsi="Arial" w:cs="Arial"/>
-        </w:rPr>
-        <w:t xml:space="preserve">enturiers. </w:t>
+        <w:t xml:space="preserve">Les intelligences artificielles de notre jeu sont présentes pour donner un comportement à nos monstres et nos aventuriers. </w:t>
       </w:r>
     </w:p>
     <w:p>
@@ -8611,13 +8529,7 @@
         <w:rPr>
           <w:rFonts w:ascii="Arial" w:hAnsi="Arial" w:cs="Arial"/>
         </w:rPr>
-        <w:t>Par défaut, les IA ont un état initial inerte mais n’ont pas de cible en vue. La méthode update perme</w:t>
-      </w:r>
-      <w:r>
-        <w:rPr>
-          <w:rFonts w:ascii="Arial" w:hAnsi="Arial" w:cs="Arial"/>
-        </w:rPr>
-        <w:t>t à l’IA de détecter l’ennemi (monstres ou aventuriers) le plus proche à l’aide des filtres implémentés.</w:t>
+        <w:t>Par défaut, les IA ont un état initial inerte mais n’ont pas de cible en vue. La méthode update permet à l’IA de détecter l’ennemi (monstres ou aventuriers) le plus proche à l’aide des filtres implémentés.</w:t>
       </w:r>
     </w:p>
     <w:p>
@@ -8640,13 +8552,7 @@
         <w:rPr>
           <w:rFonts w:ascii="Arial" w:hAnsi="Arial" w:cs="Arial"/>
         </w:rPr>
-        <w:t xml:space="preserve">Ces filtres permettent de simplifier le code de manière considérable. En effet, la classe FiltreTargets permet de choisir rapidement, selon une liste </w:t>
-      </w:r>
-      <w:r>
-        <w:rPr>
-          <w:rFonts w:ascii="Arial" w:hAnsi="Arial" w:cs="Arial"/>
-        </w:rPr>
-        <w:t>de critères, une ou plusieurs cibles. Par exemple, l’IA regarde si l’ennemi le plus proche est en vie, à moins de 200 pixels de lui, et enfin trie un vecteur d’ennemis en incluant le plus proche en 1</w:t>
+        <w:t>Ces filtres permettent de simplifier le code de manière considérable. En effet, la classe FiltreTargets permet de choisir rapidement, selon une liste de critères, une ou plusieurs cibles. Par exemple, l’IA regarde si l’ennemi le plus proche est en vie, à moins de 200 pixels de lui, et enfin trie un vecteur d’ennemis en incluant le plus proche en 1</w:t>
       </w:r>
       <w:r>
         <w:rPr>
@@ -8682,19 +8588,7 @@
         <w:rPr>
           <w:rFonts w:ascii="Arial" w:hAnsi="Arial" w:cs="Arial"/>
         </w:rPr>
-        <w:t>Ensuite, l’IA peut se déplacer, limitée par la</w:t>
-      </w:r>
-      <w:r>
-        <w:rPr>
-          <w:rFonts w:ascii="Arial" w:hAnsi="Arial" w:cs="Arial"/>
-        </w:rPr>
-        <w:t xml:space="preserve"> taille de la salle dans laquelle elle se trouve. Selon l’état dans lequel elle se trouve, elle bouge différemment. Par exemple, si son état est 1, soit patrouille, le personnage se déplace de manière aléatoire dans la pièce, et s’il rencontre un ennemi, s</w:t>
-      </w:r>
-      <w:r>
-        <w:rPr>
-          <w:rFonts w:ascii="Arial" w:hAnsi="Arial" w:cs="Arial"/>
-        </w:rPr>
-        <w:t>on état passe à 2, soit en mode attaque.</w:t>
+        <w:t>Ensuite, l’IA peut se déplacer, limitée par la taille de la salle dans laquelle elle se trouve. Selon l’état dans lequel elle se trouve, elle bouge différemment. Par exemple, si son état est 1, soit patrouille, le personnage se déplace de manière aléatoire dans la pièce, et s’il rencontre un ennemi, son état passe à 2, soit en mode attaque.</w:t>
       </w:r>
     </w:p>
     <w:p>
@@ -8717,13 +8611,7 @@
         <w:rPr>
           <w:rFonts w:ascii="Arial" w:hAnsi="Arial" w:cs="Arial"/>
         </w:rPr>
-        <w:t>Dans le cas d’une attaque, l’IA vérifie que la cible n’est pas morte, sinon son état repasse à celui de patrouille. Ensuite, si la cible est à portée d’attaque, l’IA attaque, sinon elle repasse à l’état 1 (patrouill</w:t>
-      </w:r>
-      <w:r>
-        <w:rPr>
-          <w:rFonts w:ascii="Arial" w:hAnsi="Arial" w:cs="Arial"/>
-        </w:rPr>
-        <w:t>e). Par ailleurs, si la cible n’est pas assez proche pour être attaquée mais qu’elle est détectée, l’IA s’approche.</w:t>
+        <w:t>Dans le cas d’une attaque, l’IA vérifie que la cible n’est pas morte, sinon son état repasse à celui de patrouille. Ensuite, si la cible est à portée d’attaque, l’IA attaque, sinon elle repasse à l’état 1 (patrouille). Par ailleurs, si la cible n’est pas assez proche pour être attaquée mais qu’elle est détectée, l’IA s’approche.</w:t>
       </w:r>
     </w:p>
     <w:p>
@@ -8765,33 +8653,32 @@
         </w:tabs>
         <w:jc w:val="both"/>
         <w:rPr>
+          <w:rFonts w:ascii="Arial" w:hAnsi="Arial" w:cs="Arial"/>
+        </w:rPr>
+      </w:pPr>
+      <w:r>
+        <w:rPr>
+          <w:rFonts w:ascii="Arial" w:hAnsi="Arial" w:cs="Arial"/>
+        </w:rPr>
+        <w:t xml:space="preserve">        </w:t>
+      </w:r>
+      <w:r>
+        <w:rPr>
+          <w:rFonts w:ascii="Arial" w:hAnsi="Arial" w:cs="Arial"/>
+        </w:rPr>
+        <w:t xml:space="preserve">En ce qui concerne les healers, les personnages qui s’occupent de soigner les aventuriers morts, cela fonctionne un peu différemment. Tout d’abord, le healer doit savoir quel sort il doit utiliser et sur qui, donc soit il ressuscite des morts, soit il leur redonne de la vie, soit il les aide à tuer des monstres ou alors il se comporte comme tous les aventuriers quand aucun monstre ni boss n’est détecté. </w:t>
+      </w:r>
+    </w:p>
+    <w:p>
+      <w:pPr>
+        <w:tabs>
+          <w:tab w:val="left" w:pos="3795"/>
+        </w:tabs>
+        <w:jc w:val="both"/>
+        <w:rPr>
           <w:sz w:val="20"/>
         </w:rPr>
       </w:pPr>
-      <w:r>
-        <w:rPr>
-          <w:rFonts w:ascii="Arial" w:hAnsi="Arial" w:cs="Arial"/>
-        </w:rPr>
-        <w:t xml:space="preserve">        </w:t>
-      </w:r>
-      <w:r>
-        <w:rPr>
-          <w:rFonts w:ascii="Arial" w:hAnsi="Arial" w:cs="Arial"/>
-        </w:rPr>
-        <w:t>En ce qui concerne les healers, les personnages qui s’occupent de soigner les aventuriers morts, cela fonctionne un peu différemmen</w:t>
-      </w:r>
-      <w:r>
-        <w:rPr>
-          <w:rFonts w:ascii="Arial" w:hAnsi="Arial" w:cs="Arial"/>
-        </w:rPr>
-        <w:t xml:space="preserve">t. Tout d’abord, le healer doit savoir quel sort il doit utiliser et sur qui, donc soit il ressuscite des morts, soit il leur redonne de la vie, soit il les aide à tuer des monstres ou alors il se comporte comme tous les aventuriers quand aucun monstre ni </w:t>
-      </w:r>
-      <w:r>
-        <w:rPr>
-          <w:rFonts w:ascii="Arial" w:hAnsi="Arial" w:cs="Arial"/>
-        </w:rPr>
-        <w:t xml:space="preserve">boss n’est détecté. </w:t>
-      </w:r>
     </w:p>
     <w:p>
       <w:pPr>
@@ -8858,13 +8745,7 @@
         <w:rPr>
           <w:rFonts w:ascii="Arial" w:hAnsi="Arial" w:cs="Arial"/>
         </w:rPr>
-        <w:t xml:space="preserve"> consiste à examiner toutes les possibilités d’un jeu et de sélectionner ensuite les issues possédant un minimum de perte. Pour ce faire, l’algorithme examine le taux de perte à chaq</w:t>
-      </w:r>
-      <w:r>
-        <w:rPr>
-          <w:rFonts w:ascii="Arial" w:hAnsi="Arial" w:cs="Arial"/>
-        </w:rPr>
-        <w:t>ue tour de jeu et conserve les issues avec le moins de perte de son côté alors que l’adversaire essaye de les augmenter au maximum. On peut dessiner les possibilités sur un arbre probabiliste.</w:t>
+        <w:t xml:space="preserve"> consiste à examiner toutes les possibilités d’un jeu et de sélectionner ensuite les issues possédant un minimum de perte. Pour ce faire, l’algorithme examine le taux de perte à chaque tour de jeu et conserve les issues avec le moins de perte de son côté alors que l’adversaire essaye de les augmenter au maximum. On peut dessiner les possibilités sur un arbre probabiliste.</w:t>
       </w:r>
     </w:p>
     <w:p>
@@ -8912,13 +8793,7 @@
         <w:rPr>
           <w:rFonts w:ascii="Arial" w:hAnsi="Arial" w:cs="Arial"/>
         </w:rPr>
-        <w:t xml:space="preserve"> cons</w:t>
-      </w:r>
-      <w:r>
-        <w:rPr>
-          <w:rFonts w:ascii="Arial" w:hAnsi="Arial" w:cs="Arial"/>
-        </w:rPr>
-        <w:t xml:space="preserve">iste à obtenir un résultat optimisé en un temps raisonnable sans posséder de méthodes précises. Afin d’accomplir cet objectif, l’algorithme applique la sélection naturelle sur les solutions possibles. On évalue </w:t>
+        <w:t xml:space="preserve"> consiste à obtenir un résultat optimisé en un temps raisonnable sans posséder de méthodes précises. Afin d’accomplir cet objectif, l’algorithme applique la sélection naturelle sur les solutions possibles. On évalue </w:t>
       </w:r>
       <w:r>
         <w:rPr>
@@ -8931,33 +8806,21 @@
         <w:rPr>
           <w:rFonts w:ascii="Arial" w:hAnsi="Arial" w:cs="Arial"/>
         </w:rPr>
-        <w:t>à chaque étape la « survie » de la solut</w:t>
-      </w:r>
-      <w:r>
-        <w:rPr>
-          <w:rFonts w:ascii="Arial" w:hAnsi="Arial" w:cs="Arial"/>
-        </w:rPr>
-        <w:t>ion et si celle-ci est insuffisante, l’issue est alors éliminée.</w:t>
-      </w:r>
-    </w:p>
-    <w:p>
-      <w:pPr>
-        <w:jc w:val="both"/>
-        <w:rPr>
-          <w:rFonts w:ascii="Arial" w:hAnsi="Arial" w:cs="Arial"/>
-        </w:rPr>
-      </w:pPr>
-      <w:r>
-        <w:rPr>
-          <w:rFonts w:ascii="Arial" w:hAnsi="Arial" w:cs="Arial"/>
-        </w:rPr>
-        <w:t>Utilisation: Mario, Pacman.</w:t>
-      </w:r>
-      <w:r>
-        <w:rPr>
-          <w:rFonts w:ascii="Arial" w:hAnsi="Arial" w:cs="Arial"/>
-        </w:rPr>
-        <w:t>Limites : Temps de calcul trop long, la meilleure solution n’est pas forcément viable.</w:t>
+        <w:t>à chaque étape la « survie » de la solution et si celle-ci est insuffisante, l’issue est alors éliminée.</w:t>
+      </w:r>
+    </w:p>
+    <w:p>
+      <w:pPr>
+        <w:jc w:val="both"/>
+        <w:rPr>
+          <w:rFonts w:ascii="Arial" w:hAnsi="Arial" w:cs="Arial"/>
+        </w:rPr>
+      </w:pPr>
+      <w:r>
+        <w:rPr>
+          <w:rFonts w:ascii="Arial" w:hAnsi="Arial" w:cs="Arial"/>
+        </w:rPr>
+        <w:t>Utilisation: Mario, Pacman.Limites : Temps de calcul trop long, la meilleure solution n’est pas forcément viable.</w:t>
       </w:r>
     </w:p>
     <w:p>
@@ -9192,13 +9055,7 @@
         <w:rPr>
           <w:rFonts w:ascii="Arial" w:hAnsi="Arial" w:cs="Arial"/>
         </w:rPr>
-        <w:t>L’algorithme Boids, c’est à dire le déplacement vers un objectif tout en conservant une cohésion, un alignement et en ne restant jamais immobile. Pour se faire on utilise trois zones ; une zone de répulsion (repousse un boid), une zone d’attraction (rappro</w:t>
-      </w:r>
-      <w:r>
-        <w:rPr>
-          <w:rFonts w:ascii="Arial" w:hAnsi="Arial" w:cs="Arial"/>
-        </w:rPr>
-        <w:t xml:space="preserve">che un boid) et une zone d’orientation (suit le boid). </w:t>
+        <w:t xml:space="preserve">L’algorithme Boids, c’est à dire le déplacement vers un objectif tout en conservant une cohésion, un alignement et en ne restant jamais immobile. Pour se faire on utilise trois zones ; une zone de répulsion (repousse un boid), une zone d’attraction (rapproche un boid) et une zone d’orientation (suit le boid). </w:t>
       </w:r>
     </w:p>
     <w:p>
@@ -9282,13 +9139,7 @@
         <w:rPr>
           <w:rFonts w:ascii="Arial" w:hAnsi="Arial" w:cs="Arial"/>
         </w:rPr>
-        <w:t>Un chemin discret qui consiste à atteindre des points de contrôle le plus rapidement et le plus efficacement possibl</w:t>
-      </w:r>
-      <w:r>
-        <w:rPr>
-          <w:rFonts w:ascii="Arial" w:hAnsi="Arial" w:cs="Arial"/>
-        </w:rPr>
-        <w:t xml:space="preserve">e. </w:t>
+        <w:t xml:space="preserve">Un chemin discret qui consiste à atteindre des points de contrôle le plus rapidement et le plus efficacement possible. </w:t>
       </w:r>
     </w:p>
     <w:p>
@@ -9345,13 +9196,7 @@
         <w:rPr>
           <w:rFonts w:ascii="Arial" w:hAnsi="Arial" w:cs="Arial"/>
         </w:rPr>
-        <w:t xml:space="preserve"> qui consiste en une simple propagation pour chaque case en associant le nombre de cases précédemment utilisées pour l’atteindre. Cet algorithme parcourt toutes les cases adjacentes aux p</w:t>
-      </w:r>
-      <w:r>
-        <w:rPr>
-          <w:rFonts w:ascii="Arial" w:hAnsi="Arial" w:cs="Arial"/>
-        </w:rPr>
-        <w:t>récédentes jusqu’à avoir parcouru l’intégralité des chemins possibles. Il permet également d’ajouter des niveaux de danger ou de difficulté à la lecture de certaines cases grâce à des heuristiques.</w:t>
+        <w:t xml:space="preserve"> qui consiste en une simple propagation pour chaque case en associant le nombre de cases précédemment utilisées pour l’atteindre. Cet algorithme parcourt toutes les cases adjacentes aux précédentes jusqu’à avoir parcouru l’intégralité des chemins possibles. Il permet également d’ajouter des niveaux de danger ou de difficulté à la lecture de certaines cases grâce à des heuristiques.</w:t>
       </w:r>
     </w:p>
     <w:p>
@@ -9378,13 +9223,7 @@
         <w:rPr>
           <w:rFonts w:ascii="Arial" w:hAnsi="Arial" w:cs="Arial"/>
         </w:rPr>
-        <w:t xml:space="preserve"> qui parcourt tous les chemins possibles jusqu’à a</w:t>
-      </w:r>
-      <w:r>
-        <w:rPr>
-          <w:rFonts w:ascii="Arial" w:hAnsi="Arial" w:cs="Arial"/>
-        </w:rPr>
-        <w:t xml:space="preserve">voir atteint l’objectif et conserve ainsi le chemin le plus court. </w:t>
+        <w:t xml:space="preserve"> qui parcourt tous les chemins possibles jusqu’à avoir atteint l’objectif et conserve ainsi le chemin le plus court. </w:t>
       </w:r>
     </w:p>
     <w:p>
@@ -9462,13 +9301,7 @@
         <w:rPr>
           <w:rFonts w:ascii="Arial" w:hAnsi="Arial" w:cs="Arial"/>
         </w:rPr>
-        <w:t xml:space="preserve"> =&gt; comportement prédéterminé et immu</w:t>
-      </w:r>
-      <w:r>
-        <w:rPr>
-          <w:rFonts w:ascii="Arial" w:hAnsi="Arial" w:cs="Arial"/>
-        </w:rPr>
-        <w:t>able. Utilisation : JDR, RPG</w:t>
+        <w:t xml:space="preserve"> =&gt; comportement prédéterminé et immuable. Utilisation : JDR, RPG</w:t>
       </w:r>
     </w:p>
     <w:p>
@@ -9522,13 +9355,7 @@
         <w:rPr>
           <w:rFonts w:ascii="Arial" w:hAnsi="Arial" w:cs="Arial"/>
         </w:rPr>
-        <w:t xml:space="preserve"> =&gt; une séquence d’action évaluée selon des heuristiques qui so</w:t>
-      </w:r>
-      <w:r>
-        <w:rPr>
-          <w:rFonts w:ascii="Arial" w:hAnsi="Arial" w:cs="Arial"/>
-        </w:rPr>
-        <w:t>nt calculées lors de l’analyse. On parcourt une branche de l’arbre en revenant en arrière si l’heuristique n’est pas la meilleure jusqu’à atteindre une issue. Utilisation : Halo2</w:t>
+        <w:t xml:space="preserve"> =&gt; une séquence d’action évaluée selon des heuristiques qui sont calculées lors de l’analyse. On parcourt une branche de l’arbre en revenant en arrière si l’heuristique n’est pas la meilleure jusqu’à atteindre une issue. Utilisation : Halo2</w:t>
       </w:r>
     </w:p>
     <w:p>
@@ -9555,13 +9382,7 @@
         <w:rPr>
           <w:rFonts w:ascii="Arial" w:hAnsi="Arial" w:cs="Arial"/>
         </w:rPr>
-        <w:t xml:space="preserve"> =&gt; objectifs précis et choix des actions pour réaliser ce</w:t>
-      </w:r>
-      <w:r>
-        <w:rPr>
-          <w:rFonts w:ascii="Arial" w:hAnsi="Arial" w:cs="Arial"/>
-        </w:rPr>
-        <w:t>s objectifs selon un raisonnement théorique. Les actions se mettent à jour dans un ordre logique au fur et à mesure de l’analyse.</w:t>
+        <w:t xml:space="preserve"> =&gt; objectifs précis et choix des actions pour réaliser ces objectifs selon un raisonnement théorique. Les actions se mettent à jour dans un ordre logique au fur et à mesure de l’analyse.</w:t>
       </w:r>
     </w:p>
     <w:p>
@@ -9580,13 +9401,7 @@
         <w:rPr>
           <w:rFonts w:ascii="Arial" w:hAnsi="Arial" w:cs="Arial"/>
         </w:rPr>
-        <w:t>Utilisation : Problème de la princesse, c’est à dire pour sauver la princesse je dois d’abord trouver la clef pour ouvrir la c</w:t>
-      </w:r>
-      <w:r>
-        <w:rPr>
-          <w:rFonts w:ascii="Arial" w:hAnsi="Arial" w:cs="Arial"/>
-        </w:rPr>
-        <w:t>age qui la retient prisonnière.</w:t>
+        <w:t>Utilisation : Problème de la princesse, c’est à dire pour sauver la princesse je dois d’abord trouver la clef pour ouvrir la cage qui la retient prisonnière.</w:t>
       </w:r>
     </w:p>
     <w:p>
@@ -9862,15 +9677,7 @@
           <w:color w:val="000000"/>
           <w:shd w:val="clear" w:color="auto" w:fill="FFFFFF"/>
         </w:rPr>
-        <w:t xml:space="preserve">Les réflexions sur l’UI font l’objet de nombreuses études: </w:t>
-      </w:r>
-      <w:r>
-        <w:rPr>
-          <w:rFonts w:ascii="Arial" w:hAnsi="Arial" w:cs="Arial"/>
-          <w:color w:val="000000"/>
-          <w:shd w:val="clear" w:color="auto" w:fill="FFFFFF"/>
-        </w:rPr>
-        <w:t>quelles typographies utiliser ? Comment organiser l’information pour rendre le site le plus intuitif possible? L’UI se résume à l’</w:t>
+        <w:t>Les réflexions sur l’UI font l’objet de nombreuses études: quelles typographies utiliser ? Comment organiser l’information pour rendre le site le plus intuitif possible? L’UI se résume à l’</w:t>
       </w:r>
       <w:r>
         <w:rPr>
@@ -9951,32 +9758,15 @@
           <w:color w:val="000000"/>
           <w:shd w:val="clear" w:color="auto" w:fill="FFFFFF"/>
         </w:rPr>
-        <w:t>résultat d’un t</w:t>
-      </w:r>
-      <w:r>
-        <w:rPr>
-          <w:rFonts w:ascii="Arial" w:hAnsi="Arial" w:cs="Arial"/>
-          <w:b/>
+        <w:t>résultat d’un travail plus approfondi</w:t>
+      </w:r>
+      <w:r>
+        <w:rPr>
+          <w:rFonts w:ascii="Arial" w:hAnsi="Arial" w:cs="Arial"/>
           <w:color w:val="000000"/>
           <w:shd w:val="clear" w:color="auto" w:fill="FFFFFF"/>
         </w:rPr>
-        <w:t>ravail plus approfondi</w:t>
-      </w:r>
-      <w:r>
-        <w:rPr>
-          <w:rFonts w:ascii="Arial" w:hAnsi="Arial" w:cs="Arial"/>
-          <w:color w:val="000000"/>
-          <w:shd w:val="clear" w:color="auto" w:fill="FFFFFF"/>
-        </w:rPr>
-        <w:t>, celui de l’expérience utilisateur ou la prise en considération globale des besoins de l’utilisateur. Le défi de l’UX? Apporter des solutions efficaces aux (nombreux) problèmes et aux attentes des internautes. En résumé, il s’agit de</w:t>
-      </w:r>
-      <w:r>
-        <w:rPr>
-          <w:rFonts w:ascii="Arial" w:hAnsi="Arial" w:cs="Arial"/>
-          <w:color w:val="000000"/>
-          <w:shd w:val="clear" w:color="auto" w:fill="FFFFFF"/>
-        </w:rPr>
-        <w:t xml:space="preserve"> réfléchir à une </w:t>
+        <w:t xml:space="preserve">, celui de l’expérience utilisateur ou la prise en considération globale des besoins de l’utilisateur. Le défi de l’UX? Apporter des solutions efficaces aux (nombreux) problèmes et aux attentes des internautes. En résumé, il s’agit de réfléchir à une </w:t>
       </w:r>
       <w:r>
         <w:rPr>
@@ -10103,19 +9893,7 @@
         <w:rPr>
           <w:rFonts w:ascii="Arial" w:hAnsi="Arial" w:cs="Arial"/>
         </w:rPr>
-        <w:t xml:space="preserve">        L’UX est un processus complet qui prend en compte l’UI mais aussi le contenu, le design, l’architecture du site… Il s’agit de faciliter la vie de l’internaute pour qu’il </w:t>
-      </w:r>
-      <w:r>
-        <w:rPr>
-          <w:rFonts w:ascii="Arial" w:hAnsi="Arial" w:cs="Arial"/>
-        </w:rPr>
-        <w:t>atteigne facilement son but (achat, recherche d’informations…). Un grand nombre de paramètres entrent en ligne de mire tout au long de la conception du site, mais également après, avec les retours des utilisateurs. Car si l’UI se base sur des normes techni</w:t>
-      </w:r>
-      <w:r>
-        <w:rPr>
-          <w:rFonts w:ascii="Arial" w:hAnsi="Arial" w:cs="Arial"/>
-        </w:rPr>
-        <w:t>ques, l’UX est soumis à la sensibilité des internautes. L’UX correspond à l’</w:t>
+        <w:t xml:space="preserve">        L’UX est un processus complet qui prend en compte l’UI mais aussi le contenu, le design, l’architecture du site… Il s’agit de faciliter la vie de l’internaute pour qu’il atteigne facilement son but (achat, recherche d’informations…). Un grand nombre de paramètres entrent en ligne de mire tout au long de la conception du site, mais également après, avec les retours des utilisateurs. Car si l’UI se base sur des normes techniques, l’UX est soumis à la sensibilité des internautes. L’UX correspond à l’</w:t>
       </w:r>
       <w:r>
         <w:rPr>
@@ -10204,13 +9982,7 @@
         <w:rPr>
           <w:rFonts w:ascii="Arial" w:hAnsi="Arial" w:cs="Arial"/>
         </w:rPr>
-        <w:t xml:space="preserve"> de l’internaute pour l’amener à concrétiser son action, le tout sans trop d’effort et dan</w:t>
-      </w:r>
-      <w:r>
-        <w:rPr>
-          <w:rFonts w:ascii="Arial" w:hAnsi="Arial" w:cs="Arial"/>
-        </w:rPr>
-        <w:t>s un environnement agréable, fluide, rassurant.</w:t>
+        <w:t xml:space="preserve"> de l’internaute pour l’amener à concrétiser son action, le tout sans trop d’effort et dans un environnement agréable, fluide, rassurant.</w:t>
       </w:r>
     </w:p>
     <w:p>
@@ -10314,16 +10086,7 @@
           <w:szCs w:val="24"/>
           <w:lang w:eastAsia="fr-FR"/>
         </w:rPr>
-        <w:t> : il faut désormais concevoir des sites supportés par les différents terminaux et techn</w:t>
-      </w:r>
-      <w:r>
-        <w:rPr>
-          <w:rFonts w:ascii="Arial" w:eastAsia="Times New Roman" w:hAnsi="Arial" w:cs="Arial"/>
-          <w:color w:val="000000"/>
-          <w:szCs w:val="24"/>
-          <w:lang w:eastAsia="fr-FR"/>
-        </w:rPr>
-        <w:t>ologies</w:t>
+        <w:t> : il faut désormais concevoir des sites supportés par les différents terminaux et technologies</w:t>
       </w:r>
     </w:p>
     <w:p>
@@ -10441,16 +10204,7 @@
           <w:szCs w:val="24"/>
           <w:lang w:eastAsia="fr-FR"/>
         </w:rPr>
-        <w:t>Le site doit êtr</w:t>
-      </w:r>
-      <w:r>
-        <w:rPr>
-          <w:rFonts w:ascii="Arial" w:eastAsia="Times New Roman" w:hAnsi="Arial" w:cs="Arial"/>
-          <w:color w:val="000000"/>
-          <w:szCs w:val="24"/>
-          <w:lang w:eastAsia="fr-FR"/>
-        </w:rPr>
-        <w:t>e </w:t>
+        <w:t>Le site doit être </w:t>
       </w:r>
       <w:r>
         <w:rPr>
@@ -10547,19 +10301,7 @@
         <w:rPr>
           <w:rFonts w:ascii="Arial" w:hAnsi="Arial" w:cs="Arial"/>
         </w:rPr>
-        <w:t xml:space="preserve">        L’UI interv</w:t>
-      </w:r>
-      <w:r>
-        <w:rPr>
-          <w:rFonts w:ascii="Arial" w:hAnsi="Arial" w:cs="Arial"/>
-        </w:rPr>
-        <w:t>ient plusieurs fois dans ce processus. Il s’agit effectivement de proposer une jolie enveloppe et donc de créer un design fonctionnel, qui inspire confiance et qui permette à l’utilisateur d’arriver à son but : trouver ce qu’il est venu chercher et concrét</w:t>
-      </w:r>
-      <w:r>
-        <w:rPr>
-          <w:rFonts w:ascii="Arial" w:hAnsi="Arial" w:cs="Arial"/>
-        </w:rPr>
-        <w:t>iser son action.</w:t>
+        <w:t xml:space="preserve">        L’UI intervient plusieurs fois dans ce processus. Il s’agit effectivement de proposer une jolie enveloppe et donc de créer un design fonctionnel, qui inspire confiance et qui permette à l’utilisateur d’arriver à son but : trouver ce qu’il est venu chercher et concrétiser son action.</w:t>
       </w:r>
     </w:p>
     <w:p>
@@ -10601,16 +10343,7 @@
           <w:color w:val="000000"/>
           <w:shd w:val="clear" w:color="auto" w:fill="FFFFFF"/>
         </w:rPr>
-        <w:t>i</w:t>
-      </w:r>
-      <w:r>
-        <w:rPr>
-          <w:rStyle w:val="lev"/>
-          <w:rFonts w:ascii="Arial" w:hAnsi="Arial" w:cs="Arial"/>
-          <w:color w:val="000000"/>
-          <w:shd w:val="clear" w:color="auto" w:fill="FFFFFF"/>
-        </w:rPr>
-        <w:t>nterface fonctionnelle et intuitive, qui remplisse ses promesses, et surtout qui convienne à votre public</w:t>
+        <w:t>interface fonctionnelle et intuitive, qui remplisse ses promesses, et surtout qui convienne à votre public</w:t>
       </w:r>
       <w:r>
         <w:rPr>
@@ -10693,15 +10426,7 @@
           <w:color w:val="000000"/>
           <w:shd w:val="clear" w:color="auto" w:fill="FFFFFF"/>
         </w:rPr>
-        <w:t xml:space="preserve">        L'accès universel aux pages d'un site Internet est un droit trop peu respecté par les éditeurs</w:t>
-      </w:r>
-      <w:r>
-        <w:rPr>
-          <w:rFonts w:ascii="Arial" w:hAnsi="Arial" w:cs="Arial"/>
-          <w:color w:val="000000"/>
-          <w:shd w:val="clear" w:color="auto" w:fill="FFFFFF"/>
-        </w:rPr>
-        <w:t xml:space="preserve"> et concepteurs de sites français.</w:t>
+        <w:t xml:space="preserve">        L'accès universel aux pages d'un site Internet est un droit trop peu respecté par les éditeurs et concepteurs de sites français.</w:t>
       </w:r>
     </w:p>
     <w:p>
@@ -10778,16 +10503,7 @@
           <w:szCs w:val="24"/>
           <w:lang w:eastAsia="fr-FR"/>
         </w:rPr>
-        <w:t xml:space="preserve">        Le principe du </w:t>
-      </w:r>
-      <w:r>
-        <w:rPr>
-          <w:rFonts w:ascii="Arial" w:eastAsia="Times New Roman" w:hAnsi="Arial" w:cs="Arial"/>
-          <w:color w:val="000000"/>
-          <w:szCs w:val="24"/>
-          <w:lang w:eastAsia="fr-FR"/>
-        </w:rPr>
-        <w:t>Web est de fournir un contenu auquel il est possible d'accéder de façon équivalente quel que soit son matériel, son environnement, son navigateur, ses déficiences ou sa culture (langue).</w:t>
+        <w:t xml:space="preserve">        Le principe du Web est de fournir un contenu auquel il est possible d'accéder de façon équivalente quel que soit son matériel, son environnement, son navigateur, ses déficiences ou sa culture (langue).</w:t>
       </w:r>
     </w:p>
     <w:p>
@@ -11029,25 +10745,7 @@
         <w:rPr>
           <w:rFonts w:ascii="Arial" w:hAnsi="Arial" w:cs="Arial"/>
         </w:rPr>
-        <w:t xml:space="preserve">        L'interface es</w:t>
-      </w:r>
-      <w:r>
-        <w:rPr>
-          <w:rFonts w:ascii="Arial" w:hAnsi="Arial" w:cs="Arial"/>
-        </w:rPr>
-        <w:t xml:space="preserve">t la colonne vertébrale d'un jeu vidéo. En réalité, pour qu'elle garantisse la fluidité d'une expérience de jeu, l'utilisateur doit à peine avoir conscience de son existence, et trouver telle ou telle information en un minimum de touches et avec un nombre </w:t>
-      </w:r>
-      <w:r>
-        <w:rPr>
-          <w:rFonts w:ascii="Arial" w:hAnsi="Arial" w:cs="Arial"/>
-        </w:rPr>
-        <w:t>réduit de manipulations. Il est bien aisé de comprendre que la tâche est délicate. Sur les jeux les plus complexes, type MMO, 4X ou RPG, une quantité élevée d'informations doit apparaître d'une manière claire et rapide à l'utilisateur. Inventaire, statisti</w:t>
-      </w:r>
-      <w:r>
-        <w:rPr>
-          <w:rFonts w:ascii="Arial" w:hAnsi="Arial" w:cs="Arial"/>
-        </w:rPr>
-        <w:t>ques, données diverses...</w:t>
+        <w:t xml:space="preserve">        L'interface est la colonne vertébrale d'un jeu vidéo. En réalité, pour qu'elle garantisse la fluidité d'une expérience de jeu, l'utilisateur doit à peine avoir conscience de son existence, et trouver telle ou telle information en un minimum de touches et avec un nombre réduit de manipulations. Il est bien aisé de comprendre que la tâche est délicate. Sur les jeux les plus complexes, type MMO, 4X ou RPG, une quantité élevée d'informations doit apparaître d'une manière claire et rapide à l'utilisateur. Inventaire, statistiques, données diverses...</w:t>
       </w:r>
     </w:p>
     <w:p>
@@ -11077,13 +10775,7 @@
         <w:rPr>
           <w:rFonts w:ascii="Arial" w:hAnsi="Arial" w:cs="Arial"/>
         </w:rPr>
-        <w:t xml:space="preserve">        Il faut penser l’ergonomie de notre jeu. Pour se faire, les informations essentielles doivent apparaitre et être le plus accessibles. Par exemple, les types de pièges et de monstres que pourras utiliser l’utilisateur afin</w:t>
-      </w:r>
-      <w:r>
-        <w:rPr>
-          <w:rFonts w:ascii="Arial" w:hAnsi="Arial" w:cs="Arial"/>
-        </w:rPr>
-        <w:t xml:space="preserve"> de se defendre. Il faut être capable de créer une liste qui les contient, et éventuellement une liste moins importante qui contiendra les types d’aventuriers présents dans le donjon.</w:t>
+        <w:t xml:space="preserve">        Il faut penser l’ergonomie de notre jeu. Pour se faire, les informations essentielles doivent apparaitre et être le plus accessibles. Par exemple, les types de pièges et de monstres que pourras utiliser l’utilisateur afin de se defendre. Il faut être capable de créer une liste qui les contient, et éventuellement une liste moins importante qui contiendra les types d’aventuriers présents dans le donjon.</w:t>
       </w:r>
     </w:p>
     <w:p>
@@ -11113,19 +10805,7 @@
         <w:rPr>
           <w:rFonts w:ascii="Arial" w:hAnsi="Arial" w:cs="Arial"/>
         </w:rPr>
-        <w:t xml:space="preserve">        L’interface de notre jeu est plutôt simple. Elle est gérée par </w:t>
-      </w:r>
-      <w:r>
-        <w:rPr>
-          <w:rFonts w:ascii="Arial" w:hAnsi="Arial" w:cs="Arial"/>
-        </w:rPr>
-        <w:t>un HUD (Head up display ou affichage tête haute en français). Le HUD, dans un jeu vidéo, est une méthode par laquelle l'information est relayée graphiquement au joueur. L’interface présente 3 boutons : play, exit et info. Le bouton play permet à l’utilisat</w:t>
-      </w:r>
-      <w:r>
-        <w:rPr>
-          <w:rFonts w:ascii="Arial" w:hAnsi="Arial" w:cs="Arial"/>
-        </w:rPr>
-        <w:t>eur de jouer à Dread Maze I, le bouton exit redirige vers une nouvelle page, et info présente les crédits du jeu.</w:t>
+        <w:t xml:space="preserve">        L’interface de notre jeu est plutôt simple. Elle est gérée par un HUD (Head up display ou affichage tête haute en français). Le HUD, dans un jeu vidéo, est une méthode par laquelle l'information est relayée graphiquement au joueur. L’interface présente 3 boutons : play, exit et info. Le bouton play permet à l’utilisateur de jouer à Dread Maze I, le bouton exit redirige vers une nouvelle page, et info présente les crédits du jeu.</w:t>
       </w:r>
     </w:p>
     <w:p>
@@ -11155,13 +10835,7 @@
         <w:rPr>
           <w:rFonts w:ascii="Arial" w:hAnsi="Arial" w:cs="Arial"/>
         </w:rPr>
-        <w:t xml:space="preserve">        De plus, nous avons déjà imaginé une mini-carte en haut à gauche qui permet à l’utilisateur de se repérer dans le donjon lorsqu’il </w:t>
-      </w:r>
-      <w:r>
-        <w:rPr>
-          <w:rFonts w:ascii="Arial" w:hAnsi="Arial" w:cs="Arial"/>
-        </w:rPr>
-        <w:t>est dans une salle. Il faut afficher un solde de pièces d’or, la jauge de vie du boss, et éventuellement celles des monstres et aventuriers.</w:t>
+        <w:t xml:space="preserve">        De plus, nous avons déjà imaginé une mini-carte en haut à gauche qui permet à l’utilisateur de se repérer dans le donjon lorsqu’il est dans une salle. Il faut afficher un solde de pièces d’or, la jauge de vie du boss, et éventuellement celles des monstres et aventuriers.</w:t>
       </w:r>
     </w:p>
     <w:p>
@@ -11191,13 +10865,7 @@
         <w:rPr>
           <w:rFonts w:ascii="Arial" w:hAnsi="Arial" w:cs="Arial"/>
         </w:rPr>
-        <w:t xml:space="preserve">        Sur le côté gauche de l’interface, les têtes des monstres sont cliquables pour en ajouter autant que l’uti</w:t>
-      </w:r>
-      <w:r>
-        <w:rPr>
-          <w:rFonts w:ascii="Arial" w:hAnsi="Arial" w:cs="Arial"/>
-        </w:rPr>
-        <w:t>lisateur le souhaite, selon le niveau de difficulté des niveaux. Nous avons imaginé un mode où l’utilisateur pourrait également gérer le nombre d’aventuriers, et ainsi contrôler le niveau de difficulté du jeu.</w:t>
+        <w:t xml:space="preserve">        Sur le côté gauche de l’interface, les têtes des monstres sont cliquables pour en ajouter autant que l’utilisateur le souhaite, selon le niveau de difficulté des niveaux. Nous avons imaginé un mode où l’utilisateur pourrait également gérer le nombre d’aventuriers, et ainsi contrôler le niveau de difficulté du jeu.</w:t>
       </w:r>
     </w:p>
     <w:p>
@@ -11227,19 +10895,7 @@
         <w:rPr>
           <w:rFonts w:ascii="Arial" w:hAnsi="Arial" w:cs="Arial"/>
         </w:rPr>
-        <w:t xml:space="preserve">        En ce qui concerne le gameplay, le je</w:t>
-      </w:r>
-      <w:r>
-        <w:rPr>
-          <w:rFonts w:ascii="Arial" w:hAnsi="Arial" w:cs="Arial"/>
-        </w:rPr>
-        <w:t>u se joue au clavier, avec les touches Q, Z, D et S. Q permet d’aller à gauche, D à droite, Z en avant et S en arrière. Cependant, si nous voulions adapter notre jeu en anglais par exemple, il serait plus judicieux d’utiliser les flèches pour éviter les pr</w:t>
-      </w:r>
-      <w:r>
-        <w:rPr>
-          <w:rFonts w:ascii="Arial" w:hAnsi="Arial" w:cs="Arial"/>
-        </w:rPr>
-        <w:t>oblèmes de différence de clavier. En effet, les touches ZQDS sur claviers anglais deviennent WASD. Il est également possible de l’adapter pour une manette grâce à Phaser.</w:t>
+        <w:t xml:space="preserve">        En ce qui concerne le gameplay, le jeu se joue au clavier, avec les touches Q, Z, D et S. Q permet d’aller à gauche, D à droite, Z en avant et S en arrière. Cependant, si nous voulions adapter notre jeu en anglais par exemple, il serait plus judicieux d’utiliser les flèches pour éviter les problèmes de différence de clavier. En effet, les touches ZQDS sur claviers anglais deviennent WASD. Il est également possible de l’adapter pour une manette grâce à Phaser.</w:t>
       </w:r>
     </w:p>
     <w:p>
@@ -11468,13 +11124,7 @@
           <w:rFonts w:ascii="Arial" w:hAnsi="Arial" w:cs="Arial"/>
         </w:rPr>
         <w:lastRenderedPageBreak/>
-        <w:t xml:space="preserve">       Pour le fond de la carte du jeu, nous avons au début </w:t>
-      </w:r>
-      <w:r>
-        <w:rPr>
-          <w:rFonts w:ascii="Arial" w:hAnsi="Arial" w:cs="Arial"/>
-        </w:rPr>
-        <w:t>utiliser une image, puis nous sommes passés à l’utilisation de la classe Tilemaps pour gérer les murs et les contours de la carte.</w:t>
+        <w:t xml:space="preserve">       Pour le fond de la carte du jeu, nous avons au début utiliser une image, puis nous sommes passés à l’utilisation de la classe Tilemaps pour gérer les murs et les contours de la carte.</w:t>
       </w:r>
     </w:p>
     <w:p>
@@ -11565,13 +11215,7 @@
         <w:rPr>
           <w:rFonts w:ascii="Arial" w:hAnsi="Arial" w:cs="Arial"/>
         </w:rPr>
-        <w:t xml:space="preserve">      Nous aurions voulu inclure notre jeu dans une page web afin d’y inclure le scé</w:t>
-      </w:r>
-      <w:r>
-        <w:rPr>
-          <w:rFonts w:ascii="Arial" w:hAnsi="Arial" w:cs="Arial"/>
-        </w:rPr>
-        <w:t>nario et les cinématiques. Ou bien, nous avons pensé utiliser des pop-up pour intégrer le scénario du jeu, pour que l’utilisateur puisse le passer s’il le souhaite.</w:t>
+        <w:t xml:space="preserve">      Nous aurions voulu inclure notre jeu dans une page web afin d’y inclure le scénario et les cinématiques. Ou bien, nous avons pensé utiliser des pop-up pour intégrer le scénario du jeu, pour que l’utilisateur puisse le passer s’il le souhaite.</w:t>
       </w:r>
       <w:r>
         <w:rPr>
@@ -11684,19 +11328,7 @@
         <w:rPr>
           <w:rFonts w:ascii="Arial" w:hAnsi="Arial" w:cs="Arial"/>
         </w:rPr>
-        <w:t>Jadis, dans</w:t>
-      </w:r>
-      <w:r>
-        <w:rPr>
-          <w:rFonts w:ascii="Arial" w:hAnsi="Arial" w:cs="Arial"/>
-        </w:rPr>
-        <w:t xml:space="preserve"> le royaume d’Urcapolis, vivait Blanchard </w:t>
-      </w:r>
-      <w:r>
-        <w:rPr>
-          <w:rFonts w:ascii="Arial" w:hAnsi="Arial" w:cs="Arial"/>
-        </w:rPr>
-        <w:t>auto-proclamé maître incontestable des graphes. Il tenait d’une main de fer ses disciples dans leur donjon respectif et surveillait le reste du royaume du haut de son château avec son éléphant bleu (PHP) de compagnie.</w:t>
+        <w:t>Jadis, dans le royaume d’Urcapolis, vivait Blanchard auto-proclamé maître incontestable des graphes. Il tenait d’une main de fer ses disciples dans leur donjon respectif et surveillait le reste du royaume du haut de son château avec son éléphant bleu (PHP) de compagnie.</w:t>
       </w:r>
     </w:p>
     <w:p>
@@ -11816,13 +11448,7 @@
         <w:rPr>
           <w:rFonts w:ascii="Arial" w:hAnsi="Arial" w:cs="Arial"/>
         </w:rPr>
-        <w:t>« Bonjour et bienvenue jeune boss. Je me prénomme Daithe, signifiant la lumière et la légèreté. Je serai là pour te guider dans ton aventure. Ton objectif sera d’incarner les boss des différents donjons en positionnant des pièges divers et variés. Bonne chance petit scarabée </w:t>
-      </w:r>
-      <w:r>
-        <w:rPr>
-          <w:rFonts w:ascii="Arial" w:hAnsi="Arial" w:cs="Arial"/>
-        </w:rPr>
-        <w:t>! »</w:t>
+        <w:t>« Bonjour et bienvenue jeune boss. Je me prénomme Daithe, signifiant la lumière et la légèreté. Je serai là pour te guider dans ton aventure. Ton objectif sera d’incarner les boss des différents donjons en positionnant des pièges divers et variés. Bonne chance petit scarabée ! »</w:t>
       </w:r>
     </w:p>
     <w:p>
@@ -12496,39 +12122,21 @@
         <w:rPr>
           <w:rFonts w:ascii="Arial" w:hAnsi="Arial" w:cs="Arial"/>
         </w:rPr>
-        <w:t>COMPLÉTER AVEC PIEGES</w:t>
-      </w:r>
-    </w:p>
-    <w:p>
-      <w:pPr>
-        <w:pStyle w:val="Paragraphedeliste"/>
-        <w:tabs>
-          <w:tab w:val="left" w:pos="3795"/>
-        </w:tabs>
-        <w:ind w:left="0"/>
-        <w:jc w:val="both"/>
-        <w:rPr>
-          <w:rFonts w:ascii="Arial" w:hAnsi="Arial" w:cs="Arial"/>
-        </w:rPr>
-      </w:pPr>
-    </w:p>
-    <w:p>
-      <w:pPr>
-        <w:pStyle w:val="Paragraphedeliste"/>
-        <w:tabs>
-          <w:tab w:val="left" w:pos="3795"/>
-        </w:tabs>
-        <w:ind w:left="0"/>
-        <w:jc w:val="both"/>
-        <w:rPr>
-          <w:rFonts w:ascii="Arial" w:hAnsi="Arial" w:cs="Arial"/>
-        </w:rPr>
-      </w:pPr>
-      <w:r>
-        <w:rPr>
-          <w:rFonts w:ascii="Arial" w:hAnsi="Arial" w:cs="Arial"/>
-        </w:rPr>
-        <w:t>D’après mes renseignements, les aventuriers présents sont des guerriers, des prêtres, des paladins et des mages (FICHE DE PRÉSENTATION DES AVENTURIERS). Tu as … de Pièces d’or pour ce niveau. »</w:t>
+        <w:t>D’après mes renseignements, les aventuriers présents sont des guerriers, des prê</w:t>
+      </w:r>
+      <w:r>
+        <w:rPr>
+          <w:rFonts w:ascii="Arial" w:hAnsi="Arial" w:cs="Arial"/>
+        </w:rPr>
+        <w:t>tres, des paladins et des mages.</w:t>
+      </w:r>
+      <w:bookmarkStart w:id="0" w:name="_GoBack"/>
+      <w:bookmarkEnd w:id="0"/>
+      <w:r>
+        <w:rPr>
+          <w:rFonts w:ascii="Arial" w:hAnsi="Arial" w:cs="Arial"/>
+        </w:rPr>
+        <w:t> Tu as … de Pièces d’or pour ce niveau. »</w:t>
       </w:r>
     </w:p>
     <w:p>
@@ -12676,10 +12284,7 @@
         <w:jc w:val="both"/>
       </w:pPr>
       <w:r>
-        <w:t xml:space="preserve">Pour conclure notre projet, nous </w:t>
-      </w:r>
-      <w:r>
-        <w:t>pouvons dire qu’il était très ambitieux, mais non abouti pour l’instant.</w:t>
+        <w:t>Pour conclure notre projet, nous pouvons dire qu’il était très ambitieux, mais non abouti pour l’instant.</w:t>
       </w:r>
     </w:p>
     <w:p>
@@ -12702,10 +12307,7 @@
         <w:jc w:val="both"/>
       </w:pPr>
       <w:r>
-        <w:t>En effet, nous avons été confrontés aux contraintes horaires entre nos cours et nos emploi du temps non accordés. Nous avons également rencontré des problèmes de communication au sei</w:t>
-      </w:r>
-      <w:r>
-        <w:t>n de notre groupe, notamment au niveau de la délégation des tâches qui est parfois difficile selon le niveau de chaque individu.</w:t>
+        <w:t>En effet, nous avons été confrontés aux contraintes horaires entre nos cours et nos emploi du temps non accordés. Nous avons également rencontré des problèmes de communication au sein de notre groupe, notamment au niveau de la délégation des tâches qui est parfois difficile selon le niveau de chaque individu.</w:t>
       </w:r>
     </w:p>
     <w:p>
@@ -12728,10 +12330,7 @@
         <w:jc w:val="both"/>
       </w:pPr>
       <w:r>
-        <w:t>Nous avons tout de même tous fini par trouver notre place au sein du projet, et à être utile. Cela n’a pas été facile au début</w:t>
-      </w:r>
-      <w:r>
-        <w:t xml:space="preserve"> d’utiliser les différentes qualités de chacun.</w:t>
+        <w:t>Nous avons tout de même tous fini par trouver notre place au sein du projet, et à être utile. Cela n’a pas été facile au début d’utiliser les différentes qualités de chacun.</w:t>
       </w:r>
     </w:p>
     <w:p>
@@ -12754,13 +12353,7 @@
         <w:jc w:val="both"/>
       </w:pPr>
       <w:r>
-        <w:t>Notre projet représente un travail conséquent tant au niveau de la recherche et de la conception que de l’implémentation. En effet, nous avons misé beaucoup sur les algorithmes utilisés, la façon dont nous l</w:t>
-      </w:r>
-      <w:r>
-        <w:t>es avons géré par rapport aux intelligences artificielles, mais au détriment du côté ergonomie et interface graphique. Nous n’avons pas eu le temps de faire ce que nous voulions concernant cette partie du jeu, notamment l’inclusion dans une vraie page web,</w:t>
-      </w:r>
-      <w:r>
-        <w:t xml:space="preserve"> ou du scénario du jeu, ainsi que le déroulement du jeu et comment on s’en sert. </w:t>
+        <w:t xml:space="preserve">Notre projet représente un travail conséquent tant au niveau de la recherche et de la conception que de l’implémentation. En effet, nous avons misé beaucoup sur les algorithmes utilisés, la façon dont nous les avons géré par rapport aux intelligences artificielles, mais au détriment du côté ergonomie et interface graphique. Nous n’avons pas eu le temps de faire ce que nous voulions concernant cette partie du jeu, notamment l’inclusion dans une vraie page web, ou du scénario du jeu, ainsi que le déroulement du jeu et comment on s’en sert. </w:t>
       </w:r>
     </w:p>
     <w:p>
@@ -12864,7 +12457,7 @@
           <w:rPr>
             <w:noProof/>
           </w:rPr>
-          <w:t>15</w:t>
+          <w:t>14</w:t>
         </w:r>
         <w:r>
           <w:fldChar w:fldCharType="end"/>
@@ -15818,7 +15411,7 @@
 </file>
 
 <file path=customXml/itemProps1.xml><?xml version="1.0" encoding="utf-8"?>
-<ds:datastoreItem xmlns:ds="http://schemas.openxmlformats.org/officeDocument/2006/customXml" ds:itemID="{C0ECF7A4-2D28-418F-9781-0DA4D051C329}">
+<ds:datastoreItem xmlns:ds="http://schemas.openxmlformats.org/officeDocument/2006/customXml" ds:itemID="{070BEB20-B5A9-4BDF-B84F-0BE1EF4096FC}">
   <ds:schemaRefs>
     <ds:schemaRef ds:uri="http://schemas.openxmlformats.org/officeDocument/2006/bibliography"/>
   </ds:schemaRefs>

</xml_diff>